<commit_message>
Remove entity of `Shopping Cart`.
</commit_message>
<xml_diff>
--- a/109-1資料庫系統企劃書.docx
+++ b/109-1資料庫系統企劃書.docx
@@ -7996,21 +7996,45 @@
       </w:pPr>
       <w:r>
         <w:rPr>
+          <w:rFonts w:eastAsia="標楷體" w:hint="eastAsia"/>
+          <w:b/>
+          <w:bCs/>
+        </w:rPr>
+        <w:t xml:space="preserve">3.1 </w:t>
+      </w:r>
+      <w:r>
+        <w:rPr>
+          <w:rFonts w:eastAsia="標楷體"/>
+          <w:b/>
+          <w:bCs/>
+        </w:rPr>
+        <w:t>Entity-Relationship (ER) Model</w:t>
+      </w:r>
+    </w:p>
+    <w:p>
+      <w:pPr>
+        <w:rPr>
+          <w:rFonts w:eastAsia="標楷體"/>
+        </w:rPr>
+      </w:pPr>
+      <w:r>
+        <w:rPr>
+          <w:rFonts w:eastAsia="標楷體"/>
           <w:noProof/>
         </w:rPr>
         <w:drawing>
-          <wp:anchor distT="0" distB="0" distL="114300" distR="114300" simplePos="0" relativeHeight="251662848" behindDoc="0" locked="0" layoutInCell="1" allowOverlap="1" wp14:anchorId="3B6B3775" wp14:editId="157AB7B0">
+          <wp:anchor distT="0" distB="0" distL="114300" distR="114300" simplePos="0" relativeHeight="251664896" behindDoc="0" locked="0" layoutInCell="1" allowOverlap="1" wp14:anchorId="06155642" wp14:editId="219FE652">
             <wp:simplePos x="0" y="0"/>
-            <wp:positionH relativeFrom="column">
-              <wp:posOffset>-46990</wp:posOffset>
+            <wp:positionH relativeFrom="margin">
+              <wp:align>right</wp:align>
             </wp:positionH>
             <wp:positionV relativeFrom="paragraph">
-              <wp:posOffset>504825</wp:posOffset>
+              <wp:posOffset>231124</wp:posOffset>
             </wp:positionV>
-            <wp:extent cx="6048375" cy="6467475"/>
-            <wp:effectExtent l="0" t="0" r="0" b="0"/>
-            <wp:wrapSquare wrapText="bothSides"/>
-            <wp:docPr id="16" name="圖片 16"/>
+            <wp:extent cx="6057265" cy="6483350"/>
+            <wp:effectExtent l="0" t="0" r="635" b="0"/>
+            <wp:wrapTopAndBottom/>
+            <wp:docPr id="1" name="圖片 1"/>
             <wp:cNvGraphicFramePr>
               <a:graphicFrameLocks xmlns:a="http://schemas.openxmlformats.org/drawingml/2006/main" noChangeAspect="1"/>
             </wp:cNvGraphicFramePr>
@@ -8018,10 +8042,8 @@
               <a:graphicData uri="http://schemas.openxmlformats.org/drawingml/2006/picture">
                 <pic:pic xmlns:pic="http://schemas.openxmlformats.org/drawingml/2006/picture">
                   <pic:nvPicPr>
-                    <pic:cNvPr id="0" name="Picture 16"/>
-                    <pic:cNvPicPr>
-                      <a:picLocks noChangeAspect="1" noChangeArrowheads="1"/>
-                    </pic:cNvPicPr>
+                    <pic:cNvPr id="1" name="圖片 1"/>
+                    <pic:cNvPicPr/>
                   </pic:nvPicPr>
                   <pic:blipFill>
                     <a:blip r:embed="rId11">
@@ -8031,93 +8053,118 @@
                         </a:ext>
                       </a:extLst>
                     </a:blip>
-                    <a:srcRect/>
                     <a:stretch>
                       <a:fillRect/>
                     </a:stretch>
                   </pic:blipFill>
-                  <pic:spPr bwMode="auto">
+                  <pic:spPr>
                     <a:xfrm>
                       <a:off x="0" y="0"/>
-                      <a:ext cx="6048375" cy="6467475"/>
+                      <a:ext cx="6057265" cy="6483350"/>
                     </a:xfrm>
                     <a:prstGeom prst="rect">
                       <a:avLst/>
                     </a:prstGeom>
-                    <a:noFill/>
-                    <a:ln>
-                      <a:noFill/>
-                    </a:ln>
                   </pic:spPr>
                 </pic:pic>
               </a:graphicData>
             </a:graphic>
-            <wp14:sizeRelH relativeFrom="page">
+            <wp14:sizeRelH relativeFrom="margin">
               <wp14:pctWidth>0</wp14:pctWidth>
             </wp14:sizeRelH>
-            <wp14:sizeRelV relativeFrom="page">
+            <wp14:sizeRelV relativeFrom="margin">
               <wp14:pctHeight>0</wp14:pctHeight>
             </wp14:sizeRelV>
           </wp:anchor>
         </w:drawing>
       </w:r>
-      <w:r>
-        <w:rPr>
-          <w:rFonts w:eastAsia="標楷體" w:hint="eastAsia"/>
-          <w:b/>
-          <w:bCs/>
-        </w:rPr>
-        <w:t xml:space="preserve">3.1 </w:t>
-      </w:r>
-      <w:r>
-        <w:rPr>
-          <w:rFonts w:eastAsia="標楷體"/>
-          <w:b/>
-          <w:bCs/>
-        </w:rPr>
-        <w:t>Entity-Relationship (ER) Model</w:t>
-      </w:r>
     </w:p>
     <w:p>
       <w:pPr>
-        <w:rPr>
-          <w:rFonts w:eastAsia="標楷體"/>
-        </w:rPr>
-      </w:pPr>
+        <w:jc w:val="center"/>
+        <w:rPr>
+          <w:rFonts w:eastAsia="標楷體"/>
+          <w:b/>
+          <w:bCs/>
+        </w:rPr>
+      </w:pPr>
+      <w:r>
+        <w:rPr>
+          <w:rFonts w:eastAsia="標楷體"/>
+        </w:rPr>
+        <w:br w:type="page"/>
+      </w:r>
+      <w:r>
+        <w:rPr>
+          <w:rFonts w:eastAsia="標楷體"/>
+          <w:b/>
+          <w:bCs/>
+          <w:sz w:val="28"/>
+          <w:szCs w:val="28"/>
+        </w:rPr>
+        <w:lastRenderedPageBreak/>
+        <w:t>Section4</w:t>
+      </w:r>
+      <w:r>
+        <w:rPr>
+          <w:rFonts w:eastAsia="標楷體"/>
+          <w:b/>
+          <w:bCs/>
+          <w:sz w:val="28"/>
+          <w:szCs w:val="28"/>
+        </w:rPr>
+        <w:t xml:space="preserve"> </w:t>
+      </w:r>
+      <w:r>
+        <w:rPr>
+          <w:rFonts w:eastAsia="標楷體"/>
+          <w:b/>
+          <w:bCs/>
+          <w:sz w:val="28"/>
+          <w:szCs w:val="28"/>
+        </w:rPr>
+        <w:t>資料庫綱要</w:t>
+      </w:r>
+      <w:r>
+        <w:rPr>
+          <w:rFonts w:eastAsia="標楷體"/>
+          <w:b/>
+          <w:bCs/>
+          <w:sz w:val="28"/>
+          <w:szCs w:val="28"/>
+        </w:rPr>
+        <w:t>(Database Schema)</w:t>
+      </w:r>
     </w:p>
     <w:p>
       <w:pPr>
-        <w:jc w:val="center"/>
-        <w:rPr>
-          <w:rFonts w:eastAsia="標楷體"/>
-          <w:b/>
-          <w:bCs/>
-        </w:rPr>
-      </w:pPr>
-      <w:r>
-        <w:rPr>
-          <w:rFonts w:eastAsia="標楷體"/>
-        </w:rPr>
-        <w:br w:type="page"/>
-      </w:r>
-      <w:r>
-        <w:rPr>
-          <w:rFonts w:eastAsia="標楷體"/>
-          <w:b/>
-          <w:bCs/>
-          <w:sz w:val="28"/>
-          <w:szCs w:val="28"/>
-        </w:rPr>
-        <w:lastRenderedPageBreak/>
-        <w:t>Section4</w:t>
-      </w:r>
-      <w:r>
-        <w:rPr>
-          <w:rFonts w:eastAsia="標楷體"/>
-          <w:b/>
-          <w:bCs/>
-          <w:sz w:val="28"/>
-          <w:szCs w:val="28"/>
+        <w:rPr>
+          <w:rFonts w:eastAsia="標楷體"/>
+          <w:b/>
+          <w:bCs/>
+        </w:rPr>
+      </w:pPr>
+      <w:r>
+        <w:rPr>
+          <w:rFonts w:eastAsia="標楷體" w:hint="eastAsia"/>
+          <w:b/>
+          <w:bCs/>
+        </w:rPr>
+        <w:t>4</w:t>
+      </w:r>
+      <w:r>
+        <w:rPr>
+          <w:rFonts w:eastAsia="標楷體"/>
+          <w:b/>
+          <w:bCs/>
+        </w:rPr>
+        <w:t>.1</w:t>
+      </w:r>
+      <w:r>
+        <w:rPr>
+          <w:rFonts w:eastAsia="標楷體"/>
+          <w:b/>
+          <w:bCs/>
         </w:rPr>
         <w:t xml:space="preserve"> </w:t>
       </w:r>
@@ -8126,20 +8173,8 @@
           <w:rFonts w:eastAsia="標楷體"/>
           <w:b/>
           <w:bCs/>
-          <w:sz w:val="28"/>
-          <w:szCs w:val="28"/>
-        </w:rPr>
-        <w:t>資料庫綱要</w:t>
-      </w:r>
-      <w:r>
-        <w:rPr>
-          <w:rFonts w:eastAsia="標楷體"/>
-          <w:b/>
-          <w:bCs/>
-          <w:sz w:val="28"/>
-          <w:szCs w:val="28"/>
-        </w:rPr>
-        <w:t>(Database Schema)</w:t>
+        </w:rPr>
+        <w:t>Schema of the Database</w:t>
       </w:r>
     </w:p>
     <w:p>
@@ -8152,71 +8187,24 @@
       </w:pPr>
       <w:r>
         <w:rPr>
-          <w:rFonts w:eastAsia="標楷體" w:hint="eastAsia"/>
-          <w:b/>
-          <w:bCs/>
-        </w:rPr>
-        <w:t>4</w:t>
-      </w:r>
-      <w:r>
-        <w:rPr>
-          <w:rFonts w:eastAsia="標楷體"/>
-          <w:b/>
-          <w:bCs/>
-        </w:rPr>
-        <w:t>.1</w:t>
-      </w:r>
-      <w:r>
-        <w:rPr>
-          <w:rFonts w:eastAsia="標楷體"/>
-          <w:b/>
-          <w:bCs/>
-        </w:rPr>
-        <w:t xml:space="preserve"> </w:t>
-      </w:r>
-      <w:r>
-        <w:rPr>
-          <w:rFonts w:eastAsia="標楷體"/>
-          <w:b/>
-          <w:bCs/>
-        </w:rPr>
-        <w:t>Schema of the Database</w:t>
-      </w:r>
-    </w:p>
-    <w:p>
-      <w:pPr>
-        <w:rPr>
-          <w:rFonts w:eastAsia="標楷體"/>
-          <w:b/>
-          <w:bCs/>
-        </w:rPr>
-      </w:pPr>
-    </w:p>
-    <w:p>
-      <w:pPr>
-        <w:rPr>
-          <w:rFonts w:eastAsia="標楷體"/>
-          <w:b/>
-          <w:bCs/>
-        </w:rPr>
-      </w:pPr>
-      <w:r>
-        <w:rPr>
+          <w:rFonts w:eastAsia="標楷體"/>
+          <w:b/>
+          <w:bCs/>
           <w:noProof/>
         </w:rPr>
         <w:drawing>
-          <wp:anchor distT="0" distB="0" distL="114300" distR="114300" simplePos="0" relativeHeight="251660800" behindDoc="0" locked="0" layoutInCell="1" allowOverlap="1" wp14:anchorId="6EE875AD" wp14:editId="6BF41FB2">
+          <wp:anchor distT="0" distB="0" distL="114300" distR="114300" simplePos="0" relativeHeight="251665920" behindDoc="0" locked="0" layoutInCell="1" allowOverlap="1" wp14:anchorId="079D5DB8" wp14:editId="2A5B3C91">
             <wp:simplePos x="0" y="0"/>
-            <wp:positionH relativeFrom="column">
-              <wp:posOffset>635</wp:posOffset>
+            <wp:positionH relativeFrom="margin">
+              <wp:align>right</wp:align>
             </wp:positionH>
             <wp:positionV relativeFrom="paragraph">
-              <wp:posOffset>57150</wp:posOffset>
+              <wp:posOffset>233903</wp:posOffset>
             </wp:positionV>
-            <wp:extent cx="6048375" cy="1714500"/>
+            <wp:extent cx="6058535" cy="1680210"/>
             <wp:effectExtent l="0" t="0" r="0" b="0"/>
-            <wp:wrapSquare wrapText="bothSides"/>
-            <wp:docPr id="15" name="圖片 15"/>
+            <wp:wrapTopAndBottom/>
+            <wp:docPr id="3" name="圖片 3"/>
             <wp:cNvGraphicFramePr>
               <a:graphicFrameLocks xmlns:a="http://schemas.openxmlformats.org/drawingml/2006/main" noChangeAspect="1"/>
             </wp:cNvGraphicFramePr>
@@ -8224,49 +8212,45 @@
               <a:graphicData uri="http://schemas.openxmlformats.org/drawingml/2006/picture">
                 <pic:pic xmlns:pic="http://schemas.openxmlformats.org/drawingml/2006/picture">
                   <pic:nvPicPr>
-                    <pic:cNvPr id="0" name="Picture 15"/>
-                    <pic:cNvPicPr>
-                      <a:picLocks noChangeAspect="1" noChangeArrowheads="1"/>
-                    </pic:cNvPicPr>
+                    <pic:cNvPr id="3" name="圖片 3"/>
+                    <pic:cNvPicPr/>
                   </pic:nvPicPr>
                   <pic:blipFill>
-                    <a:blip r:embed="rId12">
+                    <a:blip r:embed="rId12" cstate="print">
                       <a:extLst>
                         <a:ext uri="{28A0092B-C50C-407E-A947-70E740481C1C}">
                           <a14:useLocalDpi xmlns:a14="http://schemas.microsoft.com/office/drawing/2010/main" val="0"/>
                         </a:ext>
                       </a:extLst>
                     </a:blip>
-                    <a:srcRect/>
                     <a:stretch>
                       <a:fillRect/>
                     </a:stretch>
                   </pic:blipFill>
-                  <pic:spPr bwMode="auto">
+                  <pic:spPr>
                     <a:xfrm>
                       <a:off x="0" y="0"/>
-                      <a:ext cx="6048375" cy="1714500"/>
+                      <a:ext cx="6058535" cy="1680210"/>
                     </a:xfrm>
                     <a:prstGeom prst="rect">
                       <a:avLst/>
                     </a:prstGeom>
-                    <a:noFill/>
-                    <a:ln>
-                      <a:noFill/>
-                    </a:ln>
                   </pic:spPr>
                 </pic:pic>
               </a:graphicData>
             </a:graphic>
-            <wp14:sizeRelH relativeFrom="page">
-              <wp14:pctWidth>0</wp14:pctWidth>
-            </wp14:sizeRelH>
-            <wp14:sizeRelV relativeFrom="page">
-              <wp14:pctHeight>0</wp14:pctHeight>
-            </wp14:sizeRelV>
           </wp:anchor>
         </w:drawing>
       </w:r>
+    </w:p>
+    <w:p>
+      <w:pPr>
+        <w:rPr>
+          <w:rFonts w:eastAsia="標楷體"/>
+          <w:b/>
+          <w:bCs/>
+        </w:rPr>
+      </w:pPr>
     </w:p>
     <w:tbl>
       <w:tblPr>
@@ -10791,7 +10775,7 @@
           <w:tab w:val="left" w:pos="3525"/>
         </w:tabs>
         <w:rPr>
-          <w:rFonts w:eastAsia="標楷體"/>
+          <w:rFonts w:eastAsia="標楷體" w:hint="eastAsia"/>
         </w:rPr>
       </w:pPr>
     </w:p>
@@ -10845,702 +10829,6 @@
                 <w:bCs/>
               </w:rPr>
               <w:lastRenderedPageBreak/>
-              <w:t>S</w:t>
-            </w:r>
-            <w:r>
-              <w:rPr>
-                <w:rFonts w:eastAsia="標楷體"/>
-                <w:b/>
-                <w:bCs/>
-              </w:rPr>
-              <w:t>hopping cart</w:t>
-            </w:r>
-          </w:p>
-        </w:tc>
-      </w:tr>
-      <w:tr>
-        <w:tc>
-          <w:tcPr>
-            <w:tcW w:w="9757" w:type="dxa"/>
-            <w:gridSpan w:val="5"/>
-            <w:shd w:val="clear" w:color="auto" w:fill="auto"/>
-            <w:vAlign w:val="center"/>
-          </w:tcPr>
-          <w:p>
-            <w:pPr>
-              <w:tabs>
-                <w:tab w:val="left" w:pos="3525"/>
-              </w:tabs>
-              <w:jc w:val="center"/>
-              <w:rPr>
-                <w:rFonts w:eastAsia="標楷體"/>
-              </w:rPr>
-            </w:pPr>
-            <w:r>
-              <w:rPr>
-                <w:rFonts w:eastAsia="標楷體" w:hint="eastAsia"/>
-                <w:b/>
-                <w:bCs/>
-              </w:rPr>
-              <w:t>De</w:t>
-            </w:r>
-            <w:r>
-              <w:rPr>
-                <w:rFonts w:eastAsia="標楷體"/>
-                <w:b/>
-                <w:bCs/>
-              </w:rPr>
-              <w:t>scription:</w:t>
-            </w:r>
-            <w:r>
-              <w:rPr>
-                <w:rFonts w:eastAsia="標楷體" w:hint="eastAsia"/>
-              </w:rPr>
-              <w:t xml:space="preserve"> </w:t>
-            </w:r>
-            <w:r>
-              <w:rPr>
-                <w:rFonts w:eastAsia="標楷體" w:hint="eastAsia"/>
-              </w:rPr>
-              <w:t>購物車</w:t>
-            </w:r>
-          </w:p>
-        </w:tc>
-      </w:tr>
-      <w:tr>
-        <w:tc>
-          <w:tcPr>
-            <w:tcW w:w="1912" w:type="dxa"/>
-            <w:shd w:val="clear" w:color="auto" w:fill="auto"/>
-            <w:vAlign w:val="center"/>
-          </w:tcPr>
-          <w:p>
-            <w:pPr>
-              <w:tabs>
-                <w:tab w:val="left" w:pos="3525"/>
-              </w:tabs>
-              <w:jc w:val="center"/>
-              <w:rPr>
-                <w:rFonts w:eastAsia="標楷體"/>
-              </w:rPr>
-            </w:pPr>
-            <w:r>
-              <w:rPr>
-                <w:rFonts w:eastAsia="標楷體"/>
-              </w:rPr>
-              <w:t>Attribute</w:t>
-            </w:r>
-          </w:p>
-        </w:tc>
-        <w:tc>
-          <w:tcPr>
-            <w:tcW w:w="1164" w:type="dxa"/>
-            <w:shd w:val="clear" w:color="auto" w:fill="auto"/>
-            <w:vAlign w:val="center"/>
-          </w:tcPr>
-          <w:p>
-            <w:pPr>
-              <w:tabs>
-                <w:tab w:val="left" w:pos="3525"/>
-              </w:tabs>
-              <w:jc w:val="center"/>
-              <w:rPr>
-                <w:rFonts w:eastAsia="標楷體"/>
-              </w:rPr>
-            </w:pPr>
-            <w:r>
-              <w:rPr>
-                <w:rFonts w:eastAsia="標楷體"/>
-              </w:rPr>
-              <w:t>Type</w:t>
-            </w:r>
-          </w:p>
-        </w:tc>
-        <w:tc>
-          <w:tcPr>
-            <w:tcW w:w="1133" w:type="dxa"/>
-            <w:shd w:val="clear" w:color="auto" w:fill="auto"/>
-            <w:vAlign w:val="center"/>
-          </w:tcPr>
-          <w:p>
-            <w:pPr>
-              <w:tabs>
-                <w:tab w:val="left" w:pos="3525"/>
-              </w:tabs>
-              <w:jc w:val="center"/>
-              <w:rPr>
-                <w:rFonts w:eastAsia="標楷體"/>
-              </w:rPr>
-            </w:pPr>
-            <w:r>
-              <w:rPr>
-                <w:rFonts w:eastAsia="標楷體"/>
-              </w:rPr>
-              <w:t>Key</w:t>
-            </w:r>
-          </w:p>
-        </w:tc>
-        <w:tc>
-          <w:tcPr>
-            <w:tcW w:w="1043" w:type="dxa"/>
-            <w:shd w:val="clear" w:color="auto" w:fill="auto"/>
-            <w:vAlign w:val="center"/>
-          </w:tcPr>
-          <w:p>
-            <w:pPr>
-              <w:tabs>
-                <w:tab w:val="left" w:pos="3525"/>
-              </w:tabs>
-              <w:jc w:val="center"/>
-              <w:rPr>
-                <w:rFonts w:eastAsia="標楷體"/>
-              </w:rPr>
-            </w:pPr>
-            <w:r>
-              <w:rPr>
-                <w:rFonts w:eastAsia="標楷體"/>
-              </w:rPr>
-              <w:t>Nullable</w:t>
-            </w:r>
-          </w:p>
-        </w:tc>
-        <w:tc>
-          <w:tcPr>
-            <w:tcW w:w="4505" w:type="dxa"/>
-            <w:shd w:val="clear" w:color="auto" w:fill="auto"/>
-            <w:vAlign w:val="center"/>
-          </w:tcPr>
-          <w:p>
-            <w:pPr>
-              <w:tabs>
-                <w:tab w:val="left" w:pos="3525"/>
-              </w:tabs>
-              <w:jc w:val="center"/>
-              <w:rPr>
-                <w:rFonts w:eastAsia="標楷體"/>
-              </w:rPr>
-            </w:pPr>
-            <w:r>
-              <w:rPr>
-                <w:rFonts w:eastAsia="標楷體"/>
-              </w:rPr>
-              <w:t>Description</w:t>
-            </w:r>
-          </w:p>
-        </w:tc>
-      </w:tr>
-      <w:tr>
-        <w:tc>
-          <w:tcPr>
-            <w:tcW w:w="1912" w:type="dxa"/>
-            <w:shd w:val="clear" w:color="auto" w:fill="auto"/>
-            <w:vAlign w:val="center"/>
-          </w:tcPr>
-          <w:p>
-            <w:pPr>
-              <w:tabs>
-                <w:tab w:val="left" w:pos="3525"/>
-              </w:tabs>
-              <w:jc w:val="center"/>
-              <w:rPr>
-                <w:rFonts w:eastAsia="標楷體"/>
-                <w:u w:val="single"/>
-              </w:rPr>
-            </w:pPr>
-            <w:r>
-              <w:rPr>
-                <w:rFonts w:eastAsia="標楷體" w:hint="eastAsia"/>
-                <w:u w:val="single"/>
-              </w:rPr>
-              <w:t>Us</w:t>
-            </w:r>
-            <w:r>
-              <w:rPr>
-                <w:rFonts w:eastAsia="標楷體"/>
-                <w:u w:val="single"/>
-              </w:rPr>
-              <w:t>er No.</w:t>
-            </w:r>
-          </w:p>
-        </w:tc>
-        <w:tc>
-          <w:tcPr>
-            <w:tcW w:w="1164" w:type="dxa"/>
-            <w:shd w:val="clear" w:color="auto" w:fill="auto"/>
-            <w:vAlign w:val="center"/>
-          </w:tcPr>
-          <w:p>
-            <w:pPr>
-              <w:tabs>
-                <w:tab w:val="left" w:pos="3525"/>
-              </w:tabs>
-              <w:jc w:val="center"/>
-              <w:rPr>
-                <w:rFonts w:eastAsia="標楷體"/>
-              </w:rPr>
-            </w:pPr>
-            <w:r>
-              <w:rPr>
-                <w:rFonts w:eastAsia="標楷體" w:hint="eastAsia"/>
-              </w:rPr>
-              <w:t>I</w:t>
-            </w:r>
-            <w:r>
-              <w:rPr>
-                <w:rFonts w:eastAsia="標楷體"/>
-              </w:rPr>
-              <w:t>nteger</w:t>
-            </w:r>
-          </w:p>
-        </w:tc>
-        <w:tc>
-          <w:tcPr>
-            <w:tcW w:w="1133" w:type="dxa"/>
-            <w:shd w:val="clear" w:color="auto" w:fill="auto"/>
-            <w:vAlign w:val="center"/>
-          </w:tcPr>
-          <w:p>
-            <w:pPr>
-              <w:tabs>
-                <w:tab w:val="left" w:pos="3525"/>
-              </w:tabs>
-              <w:jc w:val="center"/>
-              <w:rPr>
-                <w:rFonts w:eastAsia="標楷體"/>
-              </w:rPr>
-            </w:pPr>
-            <w:r>
-              <w:rPr>
-                <w:rFonts w:eastAsia="標楷體" w:hint="eastAsia"/>
-              </w:rPr>
-              <w:t>P</w:t>
-            </w:r>
-            <w:r>
-              <w:rPr>
-                <w:rFonts w:eastAsia="標楷體"/>
-              </w:rPr>
-              <w:t>rimary</w:t>
-            </w:r>
-          </w:p>
-          <w:p>
-            <w:pPr>
-              <w:tabs>
-                <w:tab w:val="left" w:pos="3525"/>
-              </w:tabs>
-              <w:jc w:val="center"/>
-              <w:rPr>
-                <w:rFonts w:eastAsia="標楷體"/>
-              </w:rPr>
-            </w:pPr>
-            <w:r>
-              <w:rPr>
-                <w:rFonts w:eastAsia="標楷體" w:hint="eastAsia"/>
-              </w:rPr>
-              <w:t>F</w:t>
-            </w:r>
-            <w:r>
-              <w:rPr>
-                <w:rFonts w:eastAsia="標楷體"/>
-              </w:rPr>
-              <w:t>oreign</w:t>
-            </w:r>
-          </w:p>
-        </w:tc>
-        <w:tc>
-          <w:tcPr>
-            <w:tcW w:w="1043" w:type="dxa"/>
-            <w:shd w:val="clear" w:color="auto" w:fill="auto"/>
-            <w:vAlign w:val="center"/>
-          </w:tcPr>
-          <w:p>
-            <w:pPr>
-              <w:tabs>
-                <w:tab w:val="left" w:pos="3525"/>
-              </w:tabs>
-              <w:jc w:val="center"/>
-              <w:rPr>
-                <w:rFonts w:eastAsia="標楷體"/>
-              </w:rPr>
-            </w:pPr>
-            <w:r>
-              <w:rPr>
-                <w:rFonts w:eastAsia="標楷體" w:hint="eastAsia"/>
-              </w:rPr>
-              <w:t>F</w:t>
-            </w:r>
-            <w:r>
-              <w:rPr>
-                <w:rFonts w:eastAsia="標楷體"/>
-              </w:rPr>
-              <w:t>alse</w:t>
-            </w:r>
-          </w:p>
-        </w:tc>
-        <w:tc>
-          <w:tcPr>
-            <w:tcW w:w="4505" w:type="dxa"/>
-            <w:shd w:val="clear" w:color="auto" w:fill="auto"/>
-            <w:vAlign w:val="center"/>
-          </w:tcPr>
-          <w:p>
-            <w:pPr>
-              <w:tabs>
-                <w:tab w:val="left" w:pos="3525"/>
-              </w:tabs>
-              <w:jc w:val="center"/>
-              <w:rPr>
-                <w:rFonts w:eastAsia="標楷體"/>
-              </w:rPr>
-            </w:pPr>
-            <w:r>
-              <w:rPr>
-                <w:rFonts w:eastAsia="標楷體" w:hint="eastAsia"/>
-              </w:rPr>
-              <w:t>買家編號</w:t>
-            </w:r>
-          </w:p>
-        </w:tc>
-      </w:tr>
-      <w:tr>
-        <w:tc>
-          <w:tcPr>
-            <w:tcW w:w="1912" w:type="dxa"/>
-            <w:shd w:val="clear" w:color="auto" w:fill="auto"/>
-            <w:vAlign w:val="center"/>
-          </w:tcPr>
-          <w:p>
-            <w:pPr>
-              <w:tabs>
-                <w:tab w:val="left" w:pos="3525"/>
-              </w:tabs>
-              <w:jc w:val="center"/>
-              <w:rPr>
-                <w:rFonts w:eastAsia="標楷體"/>
-              </w:rPr>
-            </w:pPr>
-            <w:r>
-              <w:rPr>
-                <w:rFonts w:eastAsia="標楷體" w:hint="eastAsia"/>
-              </w:rPr>
-              <w:t>Ga</w:t>
-            </w:r>
-            <w:r>
-              <w:rPr>
-                <w:rFonts w:eastAsia="標楷體"/>
-              </w:rPr>
-              <w:t>me No.</w:t>
-            </w:r>
-          </w:p>
-        </w:tc>
-        <w:tc>
-          <w:tcPr>
-            <w:tcW w:w="1164" w:type="dxa"/>
-            <w:shd w:val="clear" w:color="auto" w:fill="auto"/>
-            <w:vAlign w:val="center"/>
-          </w:tcPr>
-          <w:p>
-            <w:pPr>
-              <w:tabs>
-                <w:tab w:val="left" w:pos="3525"/>
-              </w:tabs>
-              <w:jc w:val="center"/>
-              <w:rPr>
-                <w:rFonts w:eastAsia="標楷體"/>
-              </w:rPr>
-            </w:pPr>
-            <w:r>
-              <w:rPr>
-                <w:rFonts w:eastAsia="標楷體" w:hint="eastAsia"/>
-              </w:rPr>
-              <w:t>S</w:t>
-            </w:r>
-            <w:r>
-              <w:rPr>
-                <w:rFonts w:eastAsia="標楷體"/>
-              </w:rPr>
-              <w:t>tring</w:t>
-            </w:r>
-          </w:p>
-        </w:tc>
-        <w:tc>
-          <w:tcPr>
-            <w:tcW w:w="1133" w:type="dxa"/>
-            <w:shd w:val="clear" w:color="auto" w:fill="auto"/>
-            <w:vAlign w:val="center"/>
-          </w:tcPr>
-          <w:p>
-            <w:pPr>
-              <w:tabs>
-                <w:tab w:val="left" w:pos="3525"/>
-              </w:tabs>
-              <w:jc w:val="center"/>
-              <w:rPr>
-                <w:rFonts w:eastAsia="標楷體"/>
-              </w:rPr>
-            </w:pPr>
-          </w:p>
-        </w:tc>
-        <w:tc>
-          <w:tcPr>
-            <w:tcW w:w="1043" w:type="dxa"/>
-            <w:shd w:val="clear" w:color="auto" w:fill="auto"/>
-            <w:vAlign w:val="center"/>
-          </w:tcPr>
-          <w:p>
-            <w:pPr>
-              <w:tabs>
-                <w:tab w:val="left" w:pos="3525"/>
-              </w:tabs>
-              <w:jc w:val="center"/>
-              <w:rPr>
-                <w:rFonts w:eastAsia="標楷體"/>
-              </w:rPr>
-            </w:pPr>
-            <w:r>
-              <w:rPr>
-                <w:rFonts w:eastAsia="標楷體"/>
-              </w:rPr>
-              <w:t>True</w:t>
-            </w:r>
-          </w:p>
-        </w:tc>
-        <w:tc>
-          <w:tcPr>
-            <w:tcW w:w="4505" w:type="dxa"/>
-            <w:shd w:val="clear" w:color="auto" w:fill="auto"/>
-            <w:vAlign w:val="center"/>
-          </w:tcPr>
-          <w:p>
-            <w:pPr>
-              <w:tabs>
-                <w:tab w:val="left" w:pos="3525"/>
-              </w:tabs>
-              <w:jc w:val="center"/>
-              <w:rPr>
-                <w:rFonts w:eastAsia="標楷體"/>
-              </w:rPr>
-            </w:pPr>
-            <w:r>
-              <w:rPr>
-                <w:rFonts w:eastAsia="標楷體" w:hint="eastAsia"/>
-              </w:rPr>
-              <w:t>遊戲編號</w:t>
-            </w:r>
-            <w:r>
-              <w:rPr>
-                <w:rFonts w:eastAsia="標楷體" w:hint="eastAsia"/>
-              </w:rPr>
-              <w:t>(</w:t>
-            </w:r>
-            <w:r>
-              <w:rPr>
-                <w:rFonts w:eastAsia="標楷體" w:hint="eastAsia"/>
-              </w:rPr>
-              <w:t>陣列</w:t>
-            </w:r>
-            <w:r>
-              <w:rPr>
-                <w:rFonts w:eastAsia="標楷體" w:hint="eastAsia"/>
-              </w:rPr>
-              <w:t>)</w:t>
-            </w:r>
-          </w:p>
-        </w:tc>
-      </w:tr>
-      <w:tr>
-        <w:tc>
-          <w:tcPr>
-            <w:tcW w:w="1912" w:type="dxa"/>
-            <w:shd w:val="clear" w:color="auto" w:fill="auto"/>
-            <w:vAlign w:val="center"/>
-          </w:tcPr>
-          <w:p>
-            <w:pPr>
-              <w:tabs>
-                <w:tab w:val="left" w:pos="3525"/>
-              </w:tabs>
-              <w:jc w:val="center"/>
-              <w:rPr>
-                <w:rFonts w:eastAsia="標楷體"/>
-              </w:rPr>
-            </w:pPr>
-            <w:r>
-              <w:rPr>
-                <w:rFonts w:eastAsia="標楷體" w:hint="eastAsia"/>
-              </w:rPr>
-              <w:t>T</w:t>
-            </w:r>
-            <w:r>
-              <w:rPr>
-                <w:rFonts w:eastAsia="標楷體"/>
-              </w:rPr>
-              <w:t>otal Price</w:t>
-            </w:r>
-          </w:p>
-        </w:tc>
-        <w:tc>
-          <w:tcPr>
-            <w:tcW w:w="1164" w:type="dxa"/>
-            <w:shd w:val="clear" w:color="auto" w:fill="auto"/>
-            <w:vAlign w:val="center"/>
-          </w:tcPr>
-          <w:p>
-            <w:pPr>
-              <w:tabs>
-                <w:tab w:val="left" w:pos="3525"/>
-              </w:tabs>
-              <w:jc w:val="center"/>
-              <w:rPr>
-                <w:rFonts w:eastAsia="標楷體"/>
-              </w:rPr>
-            </w:pPr>
-            <w:r>
-              <w:rPr>
-                <w:rFonts w:eastAsia="標楷體" w:hint="eastAsia"/>
-              </w:rPr>
-              <w:t>I</w:t>
-            </w:r>
-            <w:r>
-              <w:rPr>
-                <w:rFonts w:eastAsia="標楷體"/>
-              </w:rPr>
-              <w:t>nteger</w:t>
-            </w:r>
-          </w:p>
-        </w:tc>
-        <w:tc>
-          <w:tcPr>
-            <w:tcW w:w="1133" w:type="dxa"/>
-            <w:shd w:val="clear" w:color="auto" w:fill="auto"/>
-            <w:vAlign w:val="center"/>
-          </w:tcPr>
-          <w:p>
-            <w:pPr>
-              <w:tabs>
-                <w:tab w:val="left" w:pos="3525"/>
-              </w:tabs>
-              <w:jc w:val="center"/>
-              <w:rPr>
-                <w:rFonts w:eastAsia="標楷體"/>
-              </w:rPr>
-            </w:pPr>
-          </w:p>
-        </w:tc>
-        <w:tc>
-          <w:tcPr>
-            <w:tcW w:w="1043" w:type="dxa"/>
-            <w:shd w:val="clear" w:color="auto" w:fill="auto"/>
-            <w:vAlign w:val="center"/>
-          </w:tcPr>
-          <w:p>
-            <w:pPr>
-              <w:tabs>
-                <w:tab w:val="left" w:pos="3525"/>
-              </w:tabs>
-              <w:jc w:val="center"/>
-              <w:rPr>
-                <w:rFonts w:eastAsia="標楷體"/>
-              </w:rPr>
-            </w:pPr>
-            <w:r>
-              <w:rPr>
-                <w:rFonts w:eastAsia="標楷體" w:hint="eastAsia"/>
-              </w:rPr>
-              <w:t>T</w:t>
-            </w:r>
-            <w:r>
-              <w:rPr>
-                <w:rFonts w:eastAsia="標楷體"/>
-              </w:rPr>
-              <w:t>rue</w:t>
-            </w:r>
-          </w:p>
-        </w:tc>
-        <w:tc>
-          <w:tcPr>
-            <w:tcW w:w="4505" w:type="dxa"/>
-            <w:shd w:val="clear" w:color="auto" w:fill="auto"/>
-            <w:vAlign w:val="center"/>
-          </w:tcPr>
-          <w:p>
-            <w:pPr>
-              <w:tabs>
-                <w:tab w:val="left" w:pos="3525"/>
-              </w:tabs>
-              <w:jc w:val="center"/>
-              <w:rPr>
-                <w:rFonts w:eastAsia="標楷體"/>
-              </w:rPr>
-            </w:pPr>
-            <w:r>
-              <w:rPr>
-                <w:rFonts w:eastAsia="標楷體" w:hint="eastAsia"/>
-              </w:rPr>
-              <w:t>總金額</w:t>
-            </w:r>
-          </w:p>
-        </w:tc>
-      </w:tr>
-    </w:tbl>
-    <w:p>
-      <w:pPr>
-        <w:tabs>
-          <w:tab w:val="left" w:pos="3525"/>
-        </w:tabs>
-        <w:rPr>
-          <w:rFonts w:eastAsia="標楷體"/>
-        </w:rPr>
-      </w:pPr>
-    </w:p>
-    <w:tbl>
-      <w:tblPr>
-        <w:tblW w:w="0" w:type="auto"/>
-        <w:tblBorders>
-          <w:top w:val="single" w:sz="4" w:space="0" w:color="auto"/>
-          <w:left w:val="single" w:sz="4" w:space="0" w:color="auto"/>
-          <w:bottom w:val="single" w:sz="4" w:space="0" w:color="auto"/>
-          <w:right w:val="single" w:sz="4" w:space="0" w:color="auto"/>
-          <w:insideH w:val="single" w:sz="4" w:space="0" w:color="auto"/>
-          <w:insideV w:val="single" w:sz="4" w:space="0" w:color="auto"/>
-        </w:tblBorders>
-        <w:tblLook w:val="04A0" w:firstRow="1" w:lastRow="0" w:firstColumn="1" w:lastColumn="0" w:noHBand="0" w:noVBand="1"/>
-      </w:tblPr>
-      <w:tblGrid>
-        <w:gridCol w:w="1869"/>
-        <w:gridCol w:w="1150"/>
-        <w:gridCol w:w="1126"/>
-        <w:gridCol w:w="1043"/>
-        <w:gridCol w:w="4343"/>
-      </w:tblGrid>
-      <w:tr>
-        <w:tc>
-          <w:tcPr>
-            <w:tcW w:w="9757" w:type="dxa"/>
-            <w:gridSpan w:val="5"/>
-            <w:shd w:val="clear" w:color="auto" w:fill="BFBFBF"/>
-            <w:vAlign w:val="center"/>
-          </w:tcPr>
-          <w:p>
-            <w:pPr>
-              <w:tabs>
-                <w:tab w:val="left" w:pos="2490"/>
-                <w:tab w:val="left" w:pos="3525"/>
-                <w:tab w:val="center" w:pos="4690"/>
-              </w:tabs>
-              <w:jc w:val="center"/>
-              <w:rPr>
-                <w:rFonts w:eastAsia="標楷體"/>
-                <w:b/>
-                <w:bCs/>
-                <w:color w:val="FF0000"/>
-              </w:rPr>
-            </w:pPr>
-            <w:r>
-              <w:rPr>
-                <w:rFonts w:eastAsia="標楷體" w:hint="eastAsia"/>
-                <w:b/>
-                <w:bCs/>
-              </w:rPr>
               <w:t>Or</w:t>
             </w:r>
             <w:r>

</xml_diff>

<commit_message>
Document add the Expection of size of DB table.
</commit_message>
<xml_diff>
--- a/109-1資料庫系統企劃書.docx
+++ b/109-1資料庫系統企劃書.docx
@@ -402,19 +402,24 @@
                 <w:sz w:val="32"/>
                 <w:szCs w:val="32"/>
               </w:rPr>
-              <w:t>劉</w:t>
-            </w:r>
-            <w:proofErr w:type="gramStart"/>
-            <w:r>
-              <w:rPr>
-                <w:rFonts w:eastAsia="標楷體" w:hint="eastAsia"/>
+              <w:t>劉恒育</w:t>
+            </w:r>
+          </w:p>
+        </w:tc>
+        <w:tc>
+          <w:tcPr>
+            <w:tcW w:w="2127" w:type="dxa"/>
+          </w:tcPr>
+          <w:p>
+            <w:pPr>
+              <w:jc w:val="center"/>
+              <w:rPr>
+                <w:rFonts w:eastAsia="標楷體"/>
                 <w:b/>
                 <w:sz w:val="32"/>
                 <w:szCs w:val="32"/>
               </w:rPr>
-              <w:t>恒</w:t>
-            </w:r>
-            <w:proofErr w:type="gramEnd"/>
+            </w:pPr>
             <w:r>
               <w:rPr>
                 <w:rFonts w:eastAsia="標楷體" w:hint="eastAsia"/>
@@ -422,13 +427,13 @@
                 <w:sz w:val="32"/>
                 <w:szCs w:val="32"/>
               </w:rPr>
-              <w:t>育</w:t>
-            </w:r>
-          </w:p>
-        </w:tc>
-        <w:tc>
-          <w:tcPr>
-            <w:tcW w:w="2127" w:type="dxa"/>
+              <w:t>107590007</w:t>
+            </w:r>
+          </w:p>
+        </w:tc>
+        <w:tc>
+          <w:tcPr>
+            <w:tcW w:w="3884" w:type="dxa"/>
           </w:tcPr>
           <w:p>
             <w:pPr>
@@ -442,18 +447,20 @@
             </w:pPr>
             <w:r>
               <w:rPr>
-                <w:rFonts w:eastAsia="標楷體" w:hint="eastAsia"/>
+                <w:rFonts w:eastAsia="標楷體"/>
                 <w:b/>
                 <w:sz w:val="32"/>
                 <w:szCs w:val="32"/>
               </w:rPr>
-              <w:t>107590007</w:t>
-            </w:r>
-          </w:p>
-        </w:tc>
-        <w:tc>
-          <w:tcPr>
-            <w:tcW w:w="3884" w:type="dxa"/>
+              <w:t>robot881201@gmail.com</w:t>
+            </w:r>
+          </w:p>
+        </w:tc>
+      </w:tr>
+      <w:tr>
+        <w:tc>
+          <w:tcPr>
+            <w:tcW w:w="1842" w:type="dxa"/>
           </w:tcPr>
           <w:p>
             <w:pPr>
@@ -467,21 +474,14 @@
             </w:pPr>
             <w:r>
               <w:rPr>
-                <w:rFonts w:eastAsia="標楷體"/>
+                <w:rFonts w:eastAsia="標楷體" w:hint="eastAsia"/>
                 <w:b/>
                 <w:sz w:val="32"/>
                 <w:szCs w:val="32"/>
               </w:rPr>
-              <w:t>robot881201@gmail.com</w:t>
-            </w:r>
-          </w:p>
-        </w:tc>
-      </w:tr>
-      <w:tr>
-        <w:tc>
-          <w:tcPr>
-            <w:tcW w:w="1842" w:type="dxa"/>
-          </w:tcPr>
+              <w:t>洪平彥</w:t>
+            </w:r>
+          </w:p>
           <w:p>
             <w:pPr>
               <w:jc w:val="center"/>
@@ -499,7 +499,7 @@
                 <w:sz w:val="32"/>
                 <w:szCs w:val="32"/>
               </w:rPr>
-              <w:t>洪平彥</w:t>
+              <w:t>韓宗穎</w:t>
             </w:r>
           </w:p>
           <w:p>
@@ -519,7 +519,7 @@
                 <w:sz w:val="32"/>
                 <w:szCs w:val="32"/>
               </w:rPr>
-              <w:t>韓宗穎</w:t>
+              <w:t>康紘郡</w:t>
             </w:r>
           </w:p>
           <w:p>
@@ -539,59 +539,8 @@
                 <w:sz w:val="32"/>
                 <w:szCs w:val="32"/>
               </w:rPr>
-              <w:t>康</w:t>
-            </w:r>
-            <w:proofErr w:type="gramStart"/>
-            <w:r>
-              <w:rPr>
-                <w:rFonts w:eastAsia="標楷體" w:hint="eastAsia"/>
-                <w:b/>
-                <w:sz w:val="32"/>
-                <w:szCs w:val="32"/>
-              </w:rPr>
-              <w:t>紘</w:t>
-            </w:r>
-            <w:proofErr w:type="gramEnd"/>
-            <w:r>
-              <w:rPr>
-                <w:rFonts w:eastAsia="標楷體" w:hint="eastAsia"/>
-                <w:b/>
-                <w:sz w:val="32"/>
-                <w:szCs w:val="32"/>
-              </w:rPr>
-              <w:t>郡</w:t>
-            </w:r>
-          </w:p>
-          <w:p>
-            <w:pPr>
-              <w:jc w:val="center"/>
-              <w:rPr>
-                <w:rFonts w:eastAsia="標楷體"/>
-                <w:b/>
-                <w:sz w:val="32"/>
-                <w:szCs w:val="32"/>
-              </w:rPr>
-            </w:pPr>
-            <w:r>
-              <w:rPr>
-                <w:rFonts w:eastAsia="標楷體" w:hint="eastAsia"/>
-                <w:b/>
-                <w:sz w:val="32"/>
-                <w:szCs w:val="32"/>
-              </w:rPr>
-              <w:t>林琨</w:t>
-            </w:r>
-            <w:proofErr w:type="gramStart"/>
-            <w:r>
-              <w:rPr>
-                <w:rFonts w:eastAsia="標楷體" w:hint="eastAsia"/>
-                <w:b/>
-                <w:sz w:val="32"/>
-                <w:szCs w:val="32"/>
-              </w:rPr>
-              <w:t>閔</w:t>
-            </w:r>
-            <w:proofErr w:type="gramEnd"/>
+              <w:t>林琨閔</w:t>
+            </w:r>
           </w:p>
         </w:tc>
         <w:tc>
@@ -4038,59 +3987,31 @@
         <w:rPr>
           <w:rFonts w:eastAsia="標楷體" w:hint="eastAsia"/>
         </w:rPr>
-        <w:t>在這個時代，每</w:t>
-      </w:r>
-      <w:proofErr w:type="gramStart"/>
+        <w:t>在這個時代，每個網站基本都會有一套資料庫系統，只要上網，就一定會使用到資料庫系統，但是</w:t>
+      </w:r>
       <w:r>
         <w:rPr>
           <w:rFonts w:eastAsia="標楷體" w:hint="eastAsia"/>
         </w:rPr>
-        <w:t>個</w:t>
-      </w:r>
-      <w:proofErr w:type="gramEnd"/>
+        <w:t>目前</w:t>
+      </w:r>
       <w:r>
         <w:rPr>
           <w:rFonts w:eastAsia="標楷體" w:hint="eastAsia"/>
         </w:rPr>
-        <w:t>網站基本都會有一套資料庫系統，只要上網，就一定會使用到資料庫系統，但是</w:t>
+        <w:t>我們都是以「使用者」這個身分去接觸它，很少會以「開發者」的角度去接觸到資料庫系統，在大三的上學期，開始有</w:t>
       </w:r>
       <w:r>
         <w:rPr>
           <w:rFonts w:eastAsia="標楷體" w:hint="eastAsia"/>
         </w:rPr>
-        <w:t>目前</w:t>
+        <w:t>了</w:t>
       </w:r>
       <w:r>
         <w:rPr>
           <w:rFonts w:eastAsia="標楷體" w:hint="eastAsia"/>
         </w:rPr>
-        <w:t>我們都是以「使用者」這個身分去接觸它，很少會以「開發者」的角度去接觸到資料庫系統，在大三的上學期，開始有</w:t>
-      </w:r>
-      <w:r>
-        <w:rPr>
-          <w:rFonts w:eastAsia="標楷體" w:hint="eastAsia"/>
-        </w:rPr>
-        <w:t>了</w:t>
-      </w:r>
-      <w:r>
-        <w:rPr>
-          <w:rFonts w:eastAsia="標楷體" w:hint="eastAsia"/>
-        </w:rPr>
-        <w:t>資料庫系統的課程，也因為這次的課程，讓我們可以有機會以「開發者」的角度去建構資料庫與資料庫系統，藉由這次的專案，讓我們不只可以在課堂中學習，也可以透過</w:t>
-      </w:r>
-      <w:proofErr w:type="gramStart"/>
-      <w:r>
-        <w:rPr>
-          <w:rFonts w:eastAsia="標楷體" w:hint="eastAsia"/>
-        </w:rPr>
-        <w:t>實作讓我們</w:t>
-      </w:r>
-      <w:proofErr w:type="gramEnd"/>
-      <w:r>
-        <w:rPr>
-          <w:rFonts w:eastAsia="標楷體" w:hint="eastAsia"/>
-        </w:rPr>
-        <w:t>更了解資料庫與資料庫系統的建構、運作和運用。</w:t>
+        <w:t>資料庫系統的課程，也因為這次的課程，讓我們可以有機會以「開發者」的角度去建構資料庫與資料庫系統，藉由這次的專案，讓我們不只可以在課堂中學習，也可以透過實作讓我們更了解資料庫與資料庫系統的建構、運作和運用。</w:t>
       </w:r>
     </w:p>
     <w:p>
@@ -4242,7 +4163,6 @@
         </w:rPr>
         <w:t>種身分將會使用到商店內不同的功能，所以各個身分也將會有不同的</w:t>
       </w:r>
-      <w:proofErr w:type="gramStart"/>
       <w:r>
         <w:rPr>
           <w:rFonts w:eastAsia="標楷體" w:hint="eastAsia"/>
@@ -4253,14 +4173,7 @@
         <w:rPr>
           <w:rFonts w:eastAsia="標楷體" w:hint="eastAsia"/>
         </w:rPr>
-        <w:t>表去儲存</w:t>
-      </w:r>
-      <w:proofErr w:type="gramEnd"/>
-      <w:r>
-        <w:rPr>
-          <w:rFonts w:eastAsia="標楷體" w:hint="eastAsia"/>
-        </w:rPr>
-        <w:t>相對應</w:t>
+        <w:t>表去儲存相對應</w:t>
       </w:r>
       <w:r>
         <w:rPr>
@@ -5065,7 +4978,6 @@
               </w:rPr>
               <w:t>Webpage Subsystem components will be labeling with the number 1.</w:t>
             </w:r>
-            <w:proofErr w:type="gramStart"/>
             <w:r>
               <w:rPr>
                 <w:rFonts w:eastAsia="標楷體"/>
@@ -5078,7 +4990,6 @@
               </w:rPr>
               <w:t>.x.</w:t>
             </w:r>
-            <w:proofErr w:type="gramEnd"/>
           </w:p>
         </w:tc>
       </w:tr>
@@ -5136,7 +5047,6 @@
               </w:rPr>
               <w:t>User Subsystem components will be labeling with the number 1.</w:t>
             </w:r>
-            <w:proofErr w:type="gramStart"/>
             <w:r>
               <w:rPr>
                 <w:rFonts w:eastAsia="標楷體"/>
@@ -5149,7 +5059,6 @@
               </w:rPr>
               <w:t>.x.</w:t>
             </w:r>
-            <w:proofErr w:type="gramEnd"/>
           </w:p>
         </w:tc>
       </w:tr>
@@ -5213,7 +5122,6 @@
               </w:rPr>
               <w:t>Seller Subsystem components will be labeling with the number 1.</w:t>
             </w:r>
-            <w:proofErr w:type="gramStart"/>
             <w:r>
               <w:rPr>
                 <w:rFonts w:eastAsia="標楷體"/>
@@ -5226,7 +5134,6 @@
               </w:rPr>
               <w:t>.x.</w:t>
             </w:r>
-            <w:proofErr w:type="gramEnd"/>
           </w:p>
         </w:tc>
       </w:tr>
@@ -5297,7 +5204,6 @@
               </w:rPr>
               <w:t>er Subsystem components will be labeling with the number 1.</w:t>
             </w:r>
-            <w:proofErr w:type="gramStart"/>
             <w:r>
               <w:rPr>
                 <w:rFonts w:eastAsia="標楷體"/>
@@ -5310,7 +5216,6 @@
               </w:rPr>
               <w:t>.x.</w:t>
             </w:r>
-            <w:proofErr w:type="gramEnd"/>
           </w:p>
         </w:tc>
       </w:tr>
@@ -5374,7 +5279,6 @@
               </w:rPr>
               <w:t>Financial Subsystem components will be labeling with the number 1.</w:t>
             </w:r>
-            <w:proofErr w:type="gramStart"/>
             <w:r>
               <w:rPr>
                 <w:rFonts w:eastAsia="標楷體"/>
@@ -5387,7 +5291,6 @@
               </w:rPr>
               <w:t>.x.</w:t>
             </w:r>
-            <w:proofErr w:type="gramEnd"/>
           </w:p>
         </w:tc>
       </w:tr>
@@ -5444,7 +5347,6 @@
               </w:rPr>
               <w:t>components will be labeling with the number 1.</w:t>
             </w:r>
-            <w:proofErr w:type="gramStart"/>
             <w:r>
               <w:rPr>
                 <w:rFonts w:eastAsia="標楷體"/>
@@ -5457,7 +5359,6 @@
               </w:rPr>
               <w:t>.x.</w:t>
             </w:r>
-            <w:proofErr w:type="gramEnd"/>
           </w:p>
         </w:tc>
       </w:tr>
@@ -5520,7 +5421,6 @@
               </w:rPr>
               <w:t>Purchase Subsystem components will be labeling with the number 1.</w:t>
             </w:r>
-            <w:proofErr w:type="gramStart"/>
             <w:r>
               <w:rPr>
                 <w:rFonts w:eastAsia="標楷體"/>
@@ -5533,7 +5433,6 @@
               </w:rPr>
               <w:t>.x.</w:t>
             </w:r>
-            <w:proofErr w:type="gramEnd"/>
           </w:p>
         </w:tc>
       </w:tr>
@@ -5603,7 +5502,6 @@
               </w:rPr>
               <w:t>Product Subsystem components will be labeling with the number 1.</w:t>
             </w:r>
-            <w:proofErr w:type="gramStart"/>
             <w:r>
               <w:rPr>
                 <w:rFonts w:eastAsia="標楷體"/>
@@ -5616,7 +5514,6 @@
               </w:rPr>
               <w:t>.x.</w:t>
             </w:r>
-            <w:proofErr w:type="gramEnd"/>
           </w:p>
         </w:tc>
       </w:tr>
@@ -5679,7 +5576,6 @@
               </w:rPr>
               <w:t>Database Subsystem components will be labeling with the number 1.</w:t>
             </w:r>
-            <w:proofErr w:type="gramStart"/>
             <w:r>
               <w:rPr>
                 <w:rFonts w:eastAsia="標楷體"/>
@@ -5692,7 +5588,6 @@
               </w:rPr>
               <w:t>.x.</w:t>
             </w:r>
-            <w:proofErr w:type="gramEnd"/>
           </w:p>
         </w:tc>
       </w:tr>
@@ -6709,21 +6604,7 @@
         <w:rPr>
           <w:rFonts w:eastAsia="標楷體" w:hint="eastAsia"/>
         </w:rPr>
-        <w:t>，不同的身分將會顯示不同的</w:t>
-      </w:r>
-      <w:proofErr w:type="gramStart"/>
-      <w:r>
-        <w:rPr>
-          <w:rFonts w:eastAsia="標楷體" w:hint="eastAsia"/>
-        </w:rPr>
-        <w:t>頁面供使用者</w:t>
-      </w:r>
-      <w:proofErr w:type="gramEnd"/>
-      <w:r>
-        <w:rPr>
-          <w:rFonts w:eastAsia="標楷體" w:hint="eastAsia"/>
-        </w:rPr>
-        <w:t>操作。</w:t>
+        <w:t>，不同的身分將會顯示不同的頁面供使用者操作。</w:t>
       </w:r>
       <w:r>
         <w:rPr>
@@ -9476,21 +9357,7 @@
               <w:rPr>
                 <w:rFonts w:eastAsia="標楷體" w:hint="eastAsia"/>
               </w:rPr>
-              <w:t>頁面響應</w:t>
-            </w:r>
-            <w:proofErr w:type="gramStart"/>
-            <w:r>
-              <w:rPr>
-                <w:rFonts w:eastAsia="標楷體" w:hint="eastAsia"/>
-              </w:rPr>
-              <w:t>應</w:t>
-            </w:r>
-            <w:proofErr w:type="gramEnd"/>
-            <w:r>
-              <w:rPr>
-                <w:rFonts w:eastAsia="標楷體" w:hint="eastAsia"/>
-              </w:rPr>
-              <w:t>小於</w:t>
+              <w:t>頁面響應應小於</w:t>
             </w:r>
             <w:r>
               <w:rPr>
@@ -10568,7 +10435,6 @@
                 <w:rFonts w:eastAsia="標楷體"/>
               </w:rPr>
             </w:pPr>
-            <w:proofErr w:type="gramStart"/>
             <w:r>
               <w:rPr>
                 <w:rFonts w:eastAsia="標楷體"/>
@@ -10579,14 +10445,7 @@
               <w:rPr>
                 <w:rFonts w:eastAsia="標楷體"/>
               </w:rPr>
-              <w:t>archar(</w:t>
-            </w:r>
-            <w:proofErr w:type="gramEnd"/>
-            <w:r>
-              <w:rPr>
-                <w:rFonts w:eastAsia="標楷體"/>
-              </w:rPr>
-              <w:t>5)</w:t>
+              <w:t>archar(5)</w:t>
             </w:r>
           </w:p>
         </w:tc>
@@ -10725,19 +10584,11 @@
                 <w:rFonts w:eastAsia="標楷體"/>
               </w:rPr>
             </w:pPr>
-            <w:proofErr w:type="gramStart"/>
-            <w:r>
-              <w:rPr>
-                <w:rFonts w:eastAsia="標楷體"/>
-              </w:rPr>
-              <w:t>varchar(</w:t>
-            </w:r>
-            <w:proofErr w:type="gramEnd"/>
-            <w:r>
-              <w:rPr>
-                <w:rFonts w:eastAsia="標楷體"/>
-              </w:rPr>
-              <w:t>50)</w:t>
+            <w:r>
+              <w:rPr>
+                <w:rFonts w:eastAsia="標楷體"/>
+              </w:rPr>
+              <w:t>varchar(50)</w:t>
             </w:r>
           </w:p>
         </w:tc>
@@ -10864,19 +10715,11 @@
                 <w:rFonts w:eastAsia="標楷體"/>
               </w:rPr>
             </w:pPr>
-            <w:proofErr w:type="gramStart"/>
-            <w:r>
-              <w:rPr>
-                <w:rFonts w:eastAsia="標楷體"/>
-              </w:rPr>
-              <w:t>varchar(</w:t>
-            </w:r>
-            <w:proofErr w:type="gramEnd"/>
-            <w:r>
-              <w:rPr>
-                <w:rFonts w:eastAsia="標楷體"/>
-              </w:rPr>
-              <w:t>30)</w:t>
+            <w:r>
+              <w:rPr>
+                <w:rFonts w:eastAsia="標楷體"/>
+              </w:rPr>
+              <w:t>varchar(30)</w:t>
             </w:r>
           </w:p>
         </w:tc>
@@ -11003,19 +10846,11 @@
                 <w:rFonts w:eastAsia="標楷體"/>
               </w:rPr>
             </w:pPr>
-            <w:proofErr w:type="gramStart"/>
-            <w:r>
-              <w:rPr>
-                <w:rFonts w:eastAsia="標楷體"/>
-              </w:rPr>
-              <w:t>varchar(</w:t>
-            </w:r>
-            <w:proofErr w:type="gramEnd"/>
-            <w:r>
-              <w:rPr>
-                <w:rFonts w:eastAsia="標楷體"/>
-              </w:rPr>
-              <w:t>10)</w:t>
+            <w:r>
+              <w:rPr>
+                <w:rFonts w:eastAsia="標楷體"/>
+              </w:rPr>
+              <w:t>varchar(10)</w:t>
             </w:r>
           </w:p>
         </w:tc>
@@ -11287,19 +11122,11 @@
                 <w:rFonts w:eastAsia="標楷體"/>
               </w:rPr>
             </w:pPr>
-            <w:proofErr w:type="gramStart"/>
-            <w:r>
-              <w:rPr>
-                <w:rFonts w:eastAsia="標楷體"/>
-              </w:rPr>
-              <w:t>varchar(</w:t>
-            </w:r>
-            <w:proofErr w:type="gramEnd"/>
-            <w:r>
-              <w:rPr>
-                <w:rFonts w:eastAsia="標楷體"/>
-              </w:rPr>
-              <w:t>10)</w:t>
+            <w:r>
+              <w:rPr>
+                <w:rFonts w:eastAsia="標楷體"/>
+              </w:rPr>
+              <w:t>varchar(10)</w:t>
             </w:r>
           </w:p>
         </w:tc>
@@ -11438,19 +11265,11 @@
                 <w:rFonts w:eastAsia="標楷體"/>
               </w:rPr>
             </w:pPr>
-            <w:proofErr w:type="gramStart"/>
-            <w:r>
-              <w:rPr>
-                <w:rFonts w:eastAsia="標楷體"/>
-              </w:rPr>
-              <w:t>varchar(</w:t>
-            </w:r>
-            <w:proofErr w:type="gramEnd"/>
-            <w:r>
-              <w:rPr>
-                <w:rFonts w:eastAsia="標楷體"/>
-              </w:rPr>
-              <w:t>1)</w:t>
+            <w:r>
+              <w:rPr>
+                <w:rFonts w:eastAsia="標楷體"/>
+              </w:rPr>
+              <w:t>varchar(1)</w:t>
             </w:r>
           </w:p>
         </w:tc>
@@ -11849,7 +11668,6 @@
                 <w:rFonts w:eastAsia="標楷體"/>
               </w:rPr>
             </w:pPr>
-            <w:proofErr w:type="gramStart"/>
             <w:r>
               <w:rPr>
                 <w:rFonts w:eastAsia="標楷體"/>
@@ -11860,14 +11678,7 @@
               <w:rPr>
                 <w:rFonts w:eastAsia="標楷體"/>
               </w:rPr>
-              <w:t>archar(</w:t>
-            </w:r>
-            <w:proofErr w:type="gramEnd"/>
-            <w:r>
-              <w:rPr>
-                <w:rFonts w:eastAsia="標楷體"/>
-              </w:rPr>
-              <w:t>5)</w:t>
+              <w:t>archar(5)</w:t>
             </w:r>
           </w:p>
         </w:tc>
@@ -12026,19 +11837,11 @@
                 <w:rFonts w:eastAsia="標楷體"/>
               </w:rPr>
             </w:pPr>
-            <w:proofErr w:type="gramStart"/>
-            <w:r>
-              <w:rPr>
-                <w:rFonts w:eastAsia="標楷體"/>
-              </w:rPr>
-              <w:t>varchar(</w:t>
-            </w:r>
-            <w:proofErr w:type="gramEnd"/>
-            <w:r>
-              <w:rPr>
-                <w:rFonts w:eastAsia="標楷體"/>
-              </w:rPr>
-              <w:t>15)</w:t>
+            <w:r>
+              <w:rPr>
+                <w:rFonts w:eastAsia="標楷體"/>
+              </w:rPr>
+              <w:t>varchar(15)</w:t>
             </w:r>
           </w:p>
         </w:tc>
@@ -12437,7 +12240,6 @@
                 <w:rFonts w:eastAsia="標楷體"/>
               </w:rPr>
             </w:pPr>
-            <w:proofErr w:type="gramStart"/>
             <w:r>
               <w:rPr>
                 <w:rFonts w:eastAsia="標楷體"/>
@@ -12448,14 +12250,7 @@
               <w:rPr>
                 <w:rFonts w:eastAsia="標楷體"/>
               </w:rPr>
-              <w:t>archar(</w:t>
-            </w:r>
-            <w:proofErr w:type="gramEnd"/>
-            <w:r>
-              <w:rPr>
-                <w:rFonts w:eastAsia="標楷體"/>
-              </w:rPr>
-              <w:t>5)</w:t>
+              <w:t>archar(5)</w:t>
             </w:r>
           </w:p>
         </w:tc>
@@ -13185,19 +12980,11 @@
                 <w:rFonts w:eastAsia="標楷體"/>
               </w:rPr>
             </w:pPr>
-            <w:proofErr w:type="gramStart"/>
-            <w:r>
-              <w:rPr>
-                <w:rFonts w:eastAsia="標楷體"/>
-              </w:rPr>
-              <w:t>varchar(</w:t>
-            </w:r>
-            <w:proofErr w:type="gramEnd"/>
-            <w:r>
-              <w:rPr>
-                <w:rFonts w:eastAsia="標楷體"/>
-              </w:rPr>
-              <w:t>5)</w:t>
+            <w:r>
+              <w:rPr>
+                <w:rFonts w:eastAsia="標楷體"/>
+              </w:rPr>
+              <w:t>varchar(5)</w:t>
             </w:r>
           </w:p>
         </w:tc>
@@ -13362,19 +13149,11 @@
                 <w:rFonts w:eastAsia="標楷體"/>
               </w:rPr>
             </w:pPr>
-            <w:proofErr w:type="gramStart"/>
-            <w:r>
-              <w:rPr>
-                <w:rFonts w:eastAsia="標楷體"/>
-              </w:rPr>
-              <w:t>varchar(</w:t>
-            </w:r>
-            <w:proofErr w:type="gramEnd"/>
-            <w:r>
-              <w:rPr>
-                <w:rFonts w:eastAsia="標楷體"/>
-              </w:rPr>
-              <w:t>5)</w:t>
+            <w:r>
+              <w:rPr>
+                <w:rFonts w:eastAsia="標楷體"/>
+              </w:rPr>
+              <w:t>varchar(5)</w:t>
             </w:r>
           </w:p>
         </w:tc>
@@ -13513,19 +13292,11 @@
                 <w:rFonts w:eastAsia="標楷體"/>
               </w:rPr>
             </w:pPr>
-            <w:proofErr w:type="gramStart"/>
-            <w:r>
-              <w:rPr>
-                <w:rFonts w:eastAsia="標楷體"/>
-              </w:rPr>
-              <w:t>varchar(</w:t>
-            </w:r>
-            <w:proofErr w:type="gramEnd"/>
-            <w:r>
-              <w:rPr>
-                <w:rFonts w:eastAsia="標楷體"/>
-              </w:rPr>
-              <w:t>5)</w:t>
+            <w:r>
+              <w:rPr>
+                <w:rFonts w:eastAsia="標楷體"/>
+              </w:rPr>
+              <w:t>varchar(5)</w:t>
             </w:r>
           </w:p>
         </w:tc>
@@ -13609,21 +13380,7 @@
               <w:rPr>
                 <w:rFonts w:eastAsia="標楷體" w:hint="eastAsia"/>
               </w:rPr>
-              <w:t>折價</w:t>
-            </w:r>
-            <w:proofErr w:type="gramStart"/>
-            <w:r>
-              <w:rPr>
-                <w:rFonts w:eastAsia="標楷體" w:hint="eastAsia"/>
-              </w:rPr>
-              <w:t>券</w:t>
-            </w:r>
-            <w:proofErr w:type="gramEnd"/>
-            <w:r>
-              <w:rPr>
-                <w:rFonts w:eastAsia="標楷體" w:hint="eastAsia"/>
-              </w:rPr>
-              <w:t>編號</w:t>
+              <w:t>折價券編號</w:t>
             </w:r>
           </w:p>
         </w:tc>
@@ -13672,19 +13429,11 @@
                 <w:rFonts w:eastAsia="標楷體"/>
               </w:rPr>
             </w:pPr>
-            <w:proofErr w:type="gramStart"/>
-            <w:r>
-              <w:rPr>
-                <w:rFonts w:eastAsia="標楷體"/>
-              </w:rPr>
-              <w:t>varchar(</w:t>
-            </w:r>
-            <w:proofErr w:type="gramEnd"/>
-            <w:r>
-              <w:rPr>
-                <w:rFonts w:eastAsia="標楷體"/>
-              </w:rPr>
-              <w:t>5)</w:t>
+            <w:r>
+              <w:rPr>
+                <w:rFonts w:eastAsia="標楷體"/>
+              </w:rPr>
+              <w:t>varchar(5)</w:t>
             </w:r>
           </w:p>
         </w:tc>
@@ -14216,19 +13965,11 @@
                 <w:rFonts w:eastAsia="標楷體"/>
               </w:rPr>
             </w:pPr>
-            <w:proofErr w:type="gramStart"/>
-            <w:r>
-              <w:rPr>
-                <w:rFonts w:eastAsia="標楷體"/>
-              </w:rPr>
-              <w:t>varchar(</w:t>
-            </w:r>
-            <w:proofErr w:type="gramEnd"/>
-            <w:r>
-              <w:rPr>
-                <w:rFonts w:eastAsia="標楷體"/>
-              </w:rPr>
-              <w:t>5)</w:t>
+            <w:r>
+              <w:rPr>
+                <w:rFonts w:eastAsia="標楷體"/>
+              </w:rPr>
+              <w:t>varchar(5)</w:t>
             </w:r>
           </w:p>
         </w:tc>
@@ -14369,19 +14110,11 @@
                 <w:rFonts w:eastAsia="標楷體"/>
               </w:rPr>
             </w:pPr>
-            <w:proofErr w:type="gramStart"/>
-            <w:r>
-              <w:rPr>
-                <w:rFonts w:eastAsia="標楷體"/>
-              </w:rPr>
-              <w:t>varchar(</w:t>
-            </w:r>
-            <w:proofErr w:type="gramEnd"/>
-            <w:r>
-              <w:rPr>
-                <w:rFonts w:eastAsia="標楷體"/>
-              </w:rPr>
-              <w:t>5)</w:t>
+            <w:r>
+              <w:rPr>
+                <w:rFonts w:eastAsia="標楷體"/>
+              </w:rPr>
+              <w:t>varchar(5)</w:t>
             </w:r>
           </w:p>
         </w:tc>
@@ -14809,19 +14542,11 @@
                 <w:rFonts w:eastAsia="標楷體"/>
               </w:rPr>
             </w:pPr>
-            <w:proofErr w:type="gramStart"/>
-            <w:r>
-              <w:rPr>
-                <w:rFonts w:eastAsia="標楷體"/>
-              </w:rPr>
-              <w:t>varchar(</w:t>
-            </w:r>
-            <w:proofErr w:type="gramEnd"/>
-            <w:r>
-              <w:rPr>
-                <w:rFonts w:eastAsia="標楷體"/>
-              </w:rPr>
-              <w:t>5)</w:t>
+            <w:r>
+              <w:rPr>
+                <w:rFonts w:eastAsia="標楷體"/>
+              </w:rPr>
+              <w:t>varchar(5)</w:t>
             </w:r>
           </w:p>
         </w:tc>
@@ -14968,19 +14693,11 @@
                 <w:rFonts w:eastAsia="標楷體"/>
               </w:rPr>
             </w:pPr>
-            <w:proofErr w:type="gramStart"/>
-            <w:r>
-              <w:rPr>
-                <w:rFonts w:eastAsia="標楷體"/>
-              </w:rPr>
-              <w:t>varchar(</w:t>
-            </w:r>
-            <w:proofErr w:type="gramEnd"/>
-            <w:r>
-              <w:rPr>
-                <w:rFonts w:eastAsia="標楷體"/>
-              </w:rPr>
-              <w:t>5)</w:t>
+            <w:r>
+              <w:rPr>
+                <w:rFonts w:eastAsia="標楷體"/>
+              </w:rPr>
+              <w:t>varchar(5)</w:t>
             </w:r>
           </w:p>
         </w:tc>
@@ -15133,19 +14850,11 @@
                 <w:rFonts w:eastAsia="標楷體"/>
               </w:rPr>
             </w:pPr>
-            <w:proofErr w:type="gramStart"/>
-            <w:r>
-              <w:rPr>
-                <w:rFonts w:eastAsia="標楷體"/>
-              </w:rPr>
-              <w:t>varchar(</w:t>
-            </w:r>
-            <w:proofErr w:type="gramEnd"/>
-            <w:r>
-              <w:rPr>
-                <w:rFonts w:eastAsia="標楷體"/>
-              </w:rPr>
-              <w:t>5)</w:t>
+            <w:r>
+              <w:rPr>
+                <w:rFonts w:eastAsia="標楷體"/>
+              </w:rPr>
+              <w:t>varchar(5)</w:t>
             </w:r>
           </w:p>
         </w:tc>
@@ -15278,19 +14987,11 @@
                 <w:rFonts w:eastAsia="標楷體"/>
               </w:rPr>
             </w:pPr>
-            <w:proofErr w:type="gramStart"/>
-            <w:r>
-              <w:rPr>
-                <w:rFonts w:eastAsia="標楷體"/>
-              </w:rPr>
-              <w:t>varchar(</w:t>
-            </w:r>
-            <w:proofErr w:type="gramEnd"/>
-            <w:r>
-              <w:rPr>
-                <w:rFonts w:eastAsia="標楷體"/>
-              </w:rPr>
-              <w:t>5</w:t>
+            <w:r>
+              <w:rPr>
+                <w:rFonts w:eastAsia="標楷體"/>
+              </w:rPr>
+              <w:t>varchar(5</w:t>
             </w:r>
             <w:r>
               <w:rPr>
@@ -15687,19 +15388,11 @@
                 <w:rFonts w:eastAsia="標楷體"/>
               </w:rPr>
             </w:pPr>
-            <w:proofErr w:type="gramStart"/>
-            <w:r>
-              <w:rPr>
-                <w:rFonts w:eastAsia="標楷體"/>
-              </w:rPr>
-              <w:t>varchar(</w:t>
-            </w:r>
-            <w:proofErr w:type="gramEnd"/>
-            <w:r>
-              <w:rPr>
-                <w:rFonts w:eastAsia="標楷體"/>
-              </w:rPr>
-              <w:t>5)</w:t>
+            <w:r>
+              <w:rPr>
+                <w:rFonts w:eastAsia="標楷體"/>
+              </w:rPr>
+              <w:t>varchar(5)</w:t>
             </w:r>
           </w:p>
         </w:tc>
@@ -15783,16 +15476,8 @@
               <w:rPr>
                 <w:rFonts w:eastAsia="標楷體" w:hint="eastAsia"/>
               </w:rPr>
-              <w:t>折價</w:t>
-            </w:r>
-            <w:proofErr w:type="gramStart"/>
-            <w:r>
-              <w:rPr>
-                <w:rFonts w:eastAsia="標楷體" w:hint="eastAsia"/>
-              </w:rPr>
-              <w:t>券</w:t>
-            </w:r>
-            <w:proofErr w:type="gramEnd"/>
+              <w:t>折價券</w:t>
+            </w:r>
             <w:r>
               <w:rPr>
                 <w:rFonts w:eastAsia="標楷體" w:hint="eastAsia"/>
@@ -15860,19 +15545,11 @@
                 <w:rFonts w:eastAsia="標楷體"/>
               </w:rPr>
             </w:pPr>
-            <w:proofErr w:type="gramStart"/>
-            <w:r>
-              <w:rPr>
-                <w:rFonts w:eastAsia="標楷體"/>
-              </w:rPr>
-              <w:t>varchar(</w:t>
-            </w:r>
-            <w:proofErr w:type="gramEnd"/>
-            <w:r>
-              <w:rPr>
-                <w:rFonts w:eastAsia="標楷體"/>
-              </w:rPr>
-              <w:t>5)</w:t>
+            <w:r>
+              <w:rPr>
+                <w:rFonts w:eastAsia="標楷體"/>
+              </w:rPr>
+              <w:t>varchar(5)</w:t>
             </w:r>
           </w:p>
         </w:tc>
@@ -16087,21 +15764,7 @@
               <w:rPr>
                 <w:rFonts w:eastAsia="標楷體" w:hint="eastAsia"/>
               </w:rPr>
-              <w:t>折價</w:t>
-            </w:r>
-            <w:proofErr w:type="gramStart"/>
-            <w:r>
-              <w:rPr>
-                <w:rFonts w:eastAsia="標楷體" w:hint="eastAsia"/>
-              </w:rPr>
-              <w:t>券</w:t>
-            </w:r>
-            <w:proofErr w:type="gramEnd"/>
-            <w:r>
-              <w:rPr>
-                <w:rFonts w:eastAsia="標楷體" w:hint="eastAsia"/>
-              </w:rPr>
-              <w:t>類型</w:t>
+              <w:t>折價券類型</w:t>
             </w:r>
           </w:p>
         </w:tc>
@@ -16685,19 +16348,11 @@
                 <w:rFonts w:eastAsia="標楷體"/>
               </w:rPr>
             </w:pPr>
-            <w:proofErr w:type="gramStart"/>
-            <w:r>
-              <w:rPr>
-                <w:rFonts w:eastAsia="標楷體"/>
-              </w:rPr>
-              <w:t>varchar(</w:t>
-            </w:r>
-            <w:proofErr w:type="gramEnd"/>
-            <w:r>
-              <w:rPr>
-                <w:rFonts w:eastAsia="標楷體"/>
-              </w:rPr>
-              <w:t>5)</w:t>
+            <w:r>
+              <w:rPr>
+                <w:rFonts w:eastAsia="標楷體"/>
+              </w:rPr>
+              <w:t>varchar(5)</w:t>
             </w:r>
           </w:p>
         </w:tc>
@@ -16850,19 +16505,11 @@
                 <w:rFonts w:eastAsia="標楷體"/>
               </w:rPr>
             </w:pPr>
-            <w:proofErr w:type="gramStart"/>
-            <w:r>
-              <w:rPr>
-                <w:rFonts w:eastAsia="標楷體"/>
-              </w:rPr>
-              <w:t>varchar(</w:t>
-            </w:r>
-            <w:proofErr w:type="gramEnd"/>
-            <w:r>
-              <w:rPr>
-                <w:rFonts w:eastAsia="標楷體"/>
-              </w:rPr>
-              <w:t>5)</w:t>
+            <w:r>
+              <w:rPr>
+                <w:rFonts w:eastAsia="標楷體"/>
+              </w:rPr>
+              <w:t>varchar(5)</w:t>
             </w:r>
           </w:p>
         </w:tc>
@@ -17301,19 +16948,11 @@
                 <w:rFonts w:eastAsia="標楷體"/>
               </w:rPr>
             </w:pPr>
-            <w:proofErr w:type="gramStart"/>
-            <w:r>
-              <w:rPr>
-                <w:rFonts w:eastAsia="標楷體"/>
-              </w:rPr>
-              <w:t>varchar(</w:t>
-            </w:r>
-            <w:proofErr w:type="gramEnd"/>
-            <w:r>
-              <w:rPr>
-                <w:rFonts w:eastAsia="標楷體"/>
-              </w:rPr>
-              <w:t>10)</w:t>
+            <w:r>
+              <w:rPr>
+                <w:rFonts w:eastAsia="標楷體"/>
+              </w:rPr>
+              <w:t>varchar(10)</w:t>
             </w:r>
           </w:p>
         </w:tc>
@@ -17440,19 +17079,11 @@
                 <w:rFonts w:eastAsia="標楷體"/>
               </w:rPr>
             </w:pPr>
-            <w:proofErr w:type="gramStart"/>
-            <w:r>
-              <w:rPr>
-                <w:rFonts w:eastAsia="標楷體"/>
-              </w:rPr>
-              <w:t>varchar(</w:t>
-            </w:r>
-            <w:proofErr w:type="gramEnd"/>
-            <w:r>
-              <w:rPr>
-                <w:rFonts w:eastAsia="標楷體"/>
-              </w:rPr>
-              <w:t>50)</w:t>
+            <w:r>
+              <w:rPr>
+                <w:rFonts w:eastAsia="標楷體"/>
+              </w:rPr>
+              <w:t>varchar(50)</w:t>
             </w:r>
           </w:p>
         </w:tc>
@@ -17579,19 +17210,11 @@
                 <w:rFonts w:eastAsia="標楷體"/>
               </w:rPr>
             </w:pPr>
-            <w:proofErr w:type="gramStart"/>
-            <w:r>
-              <w:rPr>
-                <w:rFonts w:eastAsia="標楷體"/>
-              </w:rPr>
-              <w:t>varchar(</w:t>
-            </w:r>
-            <w:proofErr w:type="gramEnd"/>
-            <w:r>
-              <w:rPr>
-                <w:rFonts w:eastAsia="標楷體"/>
-              </w:rPr>
-              <w:t>500)</w:t>
+            <w:r>
+              <w:rPr>
+                <w:rFonts w:eastAsia="標楷體"/>
+              </w:rPr>
+              <w:t>varchar(500)</w:t>
             </w:r>
           </w:p>
         </w:tc>
@@ -20251,14 +19874,12 @@
               </w:rPr>
               <w:t>使用優惠</w:t>
             </w:r>
-            <w:proofErr w:type="gramStart"/>
             <w:r>
               <w:rPr>
                 <w:rFonts w:eastAsia="標楷體" w:hint="eastAsia"/>
               </w:rPr>
               <w:t>券</w:t>
             </w:r>
-            <w:proofErr w:type="gramEnd"/>
           </w:p>
         </w:tc>
         <w:tc>
@@ -20448,6 +20069,612 @@
       </w:r>
       <w:bookmarkEnd w:id="55"/>
     </w:p>
+    <w:tbl>
+      <w:tblPr>
+        <w:tblStyle w:val="a7"/>
+        <w:tblW w:w="0" w:type="auto"/>
+        <w:tblLook w:val="04A0" w:firstRow="1" w:lastRow="0" w:firstColumn="1" w:lastColumn="0" w:noHBand="0" w:noVBand="1"/>
+      </w:tblPr>
+      <w:tblGrid>
+        <w:gridCol w:w="2883"/>
+        <w:gridCol w:w="2883"/>
+      </w:tblGrid>
+      <w:tr>
+        <w:trPr>
+          <w:trHeight w:val="629"/>
+        </w:trPr>
+        <w:tc>
+          <w:tcPr>
+            <w:tcW w:w="2883" w:type="dxa"/>
+            <w:shd w:val="clear" w:color="auto" w:fill="D9D9D9" w:themeFill="background1" w:themeFillShade="D9"/>
+            <w:vAlign w:val="center"/>
+          </w:tcPr>
+          <w:p>
+            <w:pPr>
+              <w:tabs>
+                <w:tab w:val="left" w:pos="2490"/>
+                <w:tab w:val="left" w:pos="3525"/>
+                <w:tab w:val="center" w:pos="4690"/>
+              </w:tabs>
+              <w:jc w:val="center"/>
+              <w:rPr>
+                <w:rFonts w:eastAsia="標楷體"/>
+              </w:rPr>
+            </w:pPr>
+            <w:r>
+              <w:rPr>
+                <w:rFonts w:eastAsia="標楷體" w:hint="eastAsia"/>
+              </w:rPr>
+              <w:t>T</w:t>
+            </w:r>
+            <w:r>
+              <w:rPr>
+                <w:rFonts w:eastAsia="標楷體"/>
+              </w:rPr>
+              <w:t>able</w:t>
+            </w:r>
+          </w:p>
+        </w:tc>
+        <w:tc>
+          <w:tcPr>
+            <w:tcW w:w="2883" w:type="dxa"/>
+            <w:shd w:val="clear" w:color="auto" w:fill="D9D9D9" w:themeFill="background1" w:themeFillShade="D9"/>
+            <w:vAlign w:val="center"/>
+          </w:tcPr>
+          <w:p>
+            <w:pPr>
+              <w:tabs>
+                <w:tab w:val="left" w:pos="2490"/>
+                <w:tab w:val="left" w:pos="3525"/>
+                <w:tab w:val="center" w:pos="4690"/>
+              </w:tabs>
+              <w:jc w:val="center"/>
+              <w:rPr>
+                <w:rFonts w:eastAsia="標楷體"/>
+              </w:rPr>
+            </w:pPr>
+            <w:r>
+              <w:rPr>
+                <w:rFonts w:eastAsia="標楷體" w:hint="eastAsia"/>
+              </w:rPr>
+              <w:t>S</w:t>
+            </w:r>
+            <w:r>
+              <w:rPr>
+                <w:rFonts w:eastAsia="標楷體"/>
+              </w:rPr>
+              <w:t>ize (</w:t>
+            </w:r>
+            <w:proofErr w:type="spellStart"/>
+            <w:r>
+              <w:rPr>
+                <w:rFonts w:eastAsia="標楷體"/>
+              </w:rPr>
+              <w:t>M</w:t>
+            </w:r>
+            <w:r>
+              <w:rPr>
+                <w:rFonts w:eastAsia="標楷體"/>
+              </w:rPr>
+              <w:t>Bytes</w:t>
+            </w:r>
+            <w:proofErr w:type="spellEnd"/>
+            <w:r>
+              <w:rPr>
+                <w:rFonts w:eastAsia="標楷體"/>
+              </w:rPr>
+              <w:t>)</w:t>
+            </w:r>
+          </w:p>
+        </w:tc>
+      </w:tr>
+      <w:tr>
+        <w:trPr>
+          <w:trHeight w:val="608"/>
+        </w:trPr>
+        <w:tc>
+          <w:tcPr>
+            <w:tcW w:w="2883" w:type="dxa"/>
+            <w:vAlign w:val="center"/>
+          </w:tcPr>
+          <w:p>
+            <w:pPr>
+              <w:tabs>
+                <w:tab w:val="left" w:pos="2490"/>
+                <w:tab w:val="left" w:pos="3525"/>
+                <w:tab w:val="center" w:pos="4690"/>
+              </w:tabs>
+              <w:jc w:val="center"/>
+              <w:rPr>
+                <w:rFonts w:eastAsia="標楷體"/>
+              </w:rPr>
+            </w:pPr>
+            <w:r>
+              <w:rPr>
+                <w:rFonts w:eastAsia="標楷體" w:hint="eastAsia"/>
+              </w:rPr>
+              <w:t>U</w:t>
+            </w:r>
+            <w:r>
+              <w:rPr>
+                <w:rFonts w:eastAsia="標楷體"/>
+              </w:rPr>
+              <w:t>ser</w:t>
+            </w:r>
+          </w:p>
+        </w:tc>
+        <w:tc>
+          <w:tcPr>
+            <w:tcW w:w="2883" w:type="dxa"/>
+            <w:vAlign w:val="center"/>
+          </w:tcPr>
+          <w:p>
+            <w:pPr>
+              <w:tabs>
+                <w:tab w:val="left" w:pos="2490"/>
+                <w:tab w:val="left" w:pos="3525"/>
+                <w:tab w:val="center" w:pos="4690"/>
+              </w:tabs>
+              <w:jc w:val="center"/>
+              <w:rPr>
+                <w:rFonts w:eastAsia="標楷體"/>
+              </w:rPr>
+            </w:pPr>
+            <w:r>
+              <w:rPr>
+                <w:rFonts w:eastAsia="標楷體" w:hint="eastAsia"/>
+              </w:rPr>
+              <w:t>6</w:t>
+            </w:r>
+          </w:p>
+        </w:tc>
+      </w:tr>
+      <w:tr>
+        <w:trPr>
+          <w:trHeight w:val="629"/>
+        </w:trPr>
+        <w:tc>
+          <w:tcPr>
+            <w:tcW w:w="2883" w:type="dxa"/>
+            <w:vAlign w:val="center"/>
+          </w:tcPr>
+          <w:p>
+            <w:pPr>
+              <w:tabs>
+                <w:tab w:val="left" w:pos="2490"/>
+                <w:tab w:val="left" w:pos="3525"/>
+                <w:tab w:val="center" w:pos="4690"/>
+              </w:tabs>
+              <w:jc w:val="center"/>
+              <w:rPr>
+                <w:rFonts w:eastAsia="標楷體"/>
+              </w:rPr>
+            </w:pPr>
+            <w:r>
+              <w:rPr>
+                <w:rFonts w:eastAsia="標楷體" w:hint="eastAsia"/>
+              </w:rPr>
+              <w:t>S</w:t>
+            </w:r>
+            <w:r>
+              <w:rPr>
+                <w:rFonts w:eastAsia="標楷體"/>
+              </w:rPr>
+              <w:t>eller</w:t>
+            </w:r>
+          </w:p>
+        </w:tc>
+        <w:tc>
+          <w:tcPr>
+            <w:tcW w:w="2883" w:type="dxa"/>
+            <w:vAlign w:val="center"/>
+          </w:tcPr>
+          <w:p>
+            <w:pPr>
+              <w:tabs>
+                <w:tab w:val="left" w:pos="2490"/>
+                <w:tab w:val="left" w:pos="3525"/>
+                <w:tab w:val="center" w:pos="4690"/>
+              </w:tabs>
+              <w:jc w:val="center"/>
+              <w:rPr>
+                <w:rFonts w:eastAsia="標楷體"/>
+              </w:rPr>
+            </w:pPr>
+            <w:r>
+              <w:rPr>
+                <w:rFonts w:eastAsia="標楷體"/>
+              </w:rPr>
+              <w:t>42</w:t>
+            </w:r>
+          </w:p>
+        </w:tc>
+      </w:tr>
+      <w:tr>
+        <w:trPr>
+          <w:trHeight w:val="608"/>
+        </w:trPr>
+        <w:tc>
+          <w:tcPr>
+            <w:tcW w:w="2883" w:type="dxa"/>
+            <w:vAlign w:val="center"/>
+          </w:tcPr>
+          <w:p>
+            <w:pPr>
+              <w:tabs>
+                <w:tab w:val="left" w:pos="2490"/>
+                <w:tab w:val="left" w:pos="3525"/>
+                <w:tab w:val="center" w:pos="4690"/>
+              </w:tabs>
+              <w:jc w:val="center"/>
+              <w:rPr>
+                <w:rFonts w:eastAsia="標楷體"/>
+              </w:rPr>
+            </w:pPr>
+            <w:r>
+              <w:rPr>
+                <w:rFonts w:eastAsia="標楷體" w:hint="eastAsia"/>
+              </w:rPr>
+              <w:t>B</w:t>
+            </w:r>
+            <w:r>
+              <w:rPr>
+                <w:rFonts w:eastAsia="標楷體"/>
+              </w:rPr>
+              <w:t>uyer</w:t>
+            </w:r>
+          </w:p>
+        </w:tc>
+        <w:tc>
+          <w:tcPr>
+            <w:tcW w:w="2883" w:type="dxa"/>
+            <w:vAlign w:val="center"/>
+          </w:tcPr>
+          <w:p>
+            <w:pPr>
+              <w:tabs>
+                <w:tab w:val="left" w:pos="2490"/>
+                <w:tab w:val="left" w:pos="3525"/>
+                <w:tab w:val="center" w:pos="4690"/>
+              </w:tabs>
+              <w:jc w:val="center"/>
+              <w:rPr>
+                <w:rFonts w:eastAsia="標楷體"/>
+              </w:rPr>
+            </w:pPr>
+            <w:r>
+              <w:rPr>
+                <w:rFonts w:eastAsia="標楷體"/>
+              </w:rPr>
+              <w:t>6</w:t>
+            </w:r>
+          </w:p>
+        </w:tc>
+      </w:tr>
+      <w:tr>
+        <w:trPr>
+          <w:trHeight w:val="629"/>
+        </w:trPr>
+        <w:tc>
+          <w:tcPr>
+            <w:tcW w:w="2883" w:type="dxa"/>
+            <w:vAlign w:val="center"/>
+          </w:tcPr>
+          <w:p>
+            <w:pPr>
+              <w:tabs>
+                <w:tab w:val="left" w:pos="2490"/>
+                <w:tab w:val="left" w:pos="3525"/>
+                <w:tab w:val="center" w:pos="4690"/>
+              </w:tabs>
+              <w:jc w:val="center"/>
+              <w:rPr>
+                <w:rFonts w:eastAsia="標楷體"/>
+              </w:rPr>
+            </w:pPr>
+            <w:proofErr w:type="spellStart"/>
+            <w:r>
+              <w:rPr>
+                <w:rFonts w:eastAsia="標楷體" w:hint="eastAsia"/>
+              </w:rPr>
+              <w:t>O</w:t>
+            </w:r>
+            <w:r>
+              <w:rPr>
+                <w:rFonts w:eastAsia="標楷體"/>
+              </w:rPr>
+              <w:t>rder_info</w:t>
+            </w:r>
+            <w:proofErr w:type="spellEnd"/>
+          </w:p>
+        </w:tc>
+        <w:tc>
+          <w:tcPr>
+            <w:tcW w:w="2883" w:type="dxa"/>
+            <w:vAlign w:val="center"/>
+          </w:tcPr>
+          <w:p>
+            <w:pPr>
+              <w:tabs>
+                <w:tab w:val="left" w:pos="2490"/>
+                <w:tab w:val="left" w:pos="3525"/>
+                <w:tab w:val="center" w:pos="4690"/>
+              </w:tabs>
+              <w:jc w:val="center"/>
+              <w:rPr>
+                <w:rFonts w:eastAsia="標楷體"/>
+              </w:rPr>
+            </w:pPr>
+            <w:r>
+              <w:rPr>
+                <w:rFonts w:eastAsia="標楷體"/>
+              </w:rPr>
+              <w:t>234</w:t>
+            </w:r>
+          </w:p>
+        </w:tc>
+      </w:tr>
+      <w:tr>
+        <w:trPr>
+          <w:trHeight w:val="608"/>
+        </w:trPr>
+        <w:tc>
+          <w:tcPr>
+            <w:tcW w:w="2883" w:type="dxa"/>
+            <w:vAlign w:val="center"/>
+          </w:tcPr>
+          <w:p>
+            <w:pPr>
+              <w:tabs>
+                <w:tab w:val="left" w:pos="2490"/>
+                <w:tab w:val="left" w:pos="3525"/>
+                <w:tab w:val="center" w:pos="4690"/>
+              </w:tabs>
+              <w:jc w:val="center"/>
+              <w:rPr>
+                <w:rFonts w:eastAsia="標楷體"/>
+              </w:rPr>
+            </w:pPr>
+            <w:proofErr w:type="spellStart"/>
+            <w:r>
+              <w:rPr>
+                <w:rFonts w:eastAsia="標楷體" w:hint="eastAsia"/>
+              </w:rPr>
+              <w:t>O</w:t>
+            </w:r>
+            <w:r>
+              <w:rPr>
+                <w:rFonts w:eastAsia="標楷體"/>
+              </w:rPr>
+              <w:t>rder_list</w:t>
+            </w:r>
+            <w:proofErr w:type="spellEnd"/>
+          </w:p>
+        </w:tc>
+        <w:tc>
+          <w:tcPr>
+            <w:tcW w:w="2883" w:type="dxa"/>
+            <w:vAlign w:val="center"/>
+          </w:tcPr>
+          <w:p>
+            <w:pPr>
+              <w:tabs>
+                <w:tab w:val="left" w:pos="2490"/>
+                <w:tab w:val="left" w:pos="3525"/>
+                <w:tab w:val="center" w:pos="4690"/>
+              </w:tabs>
+              <w:jc w:val="center"/>
+              <w:rPr>
+                <w:rFonts w:eastAsia="標楷體"/>
+              </w:rPr>
+            </w:pPr>
+            <w:r>
+              <w:rPr>
+                <w:rFonts w:eastAsia="標楷體"/>
+              </w:rPr>
+              <w:t>78</w:t>
+            </w:r>
+          </w:p>
+        </w:tc>
+      </w:tr>
+      <w:tr>
+        <w:trPr>
+          <w:trHeight w:val="629"/>
+        </w:trPr>
+        <w:tc>
+          <w:tcPr>
+            <w:tcW w:w="2883" w:type="dxa"/>
+            <w:vAlign w:val="center"/>
+          </w:tcPr>
+          <w:p>
+            <w:pPr>
+              <w:tabs>
+                <w:tab w:val="left" w:pos="2490"/>
+                <w:tab w:val="left" w:pos="3525"/>
+                <w:tab w:val="center" w:pos="4690"/>
+              </w:tabs>
+              <w:jc w:val="center"/>
+              <w:rPr>
+                <w:rFonts w:eastAsia="標楷體"/>
+              </w:rPr>
+            </w:pPr>
+            <w:proofErr w:type="spellStart"/>
+            <w:r>
+              <w:rPr>
+                <w:rFonts w:eastAsia="標楷體" w:hint="eastAsia"/>
+              </w:rPr>
+              <w:t>U</w:t>
+            </w:r>
+            <w:r>
+              <w:rPr>
+                <w:rFonts w:eastAsia="標楷體"/>
+              </w:rPr>
+              <w:t>ser_comment</w:t>
+            </w:r>
+            <w:proofErr w:type="spellEnd"/>
+          </w:p>
+        </w:tc>
+        <w:tc>
+          <w:tcPr>
+            <w:tcW w:w="2883" w:type="dxa"/>
+            <w:vAlign w:val="center"/>
+          </w:tcPr>
+          <w:p>
+            <w:pPr>
+              <w:tabs>
+                <w:tab w:val="left" w:pos="2490"/>
+                <w:tab w:val="left" w:pos="3525"/>
+                <w:tab w:val="center" w:pos="4690"/>
+              </w:tabs>
+              <w:jc w:val="center"/>
+              <w:rPr>
+                <w:rFonts w:eastAsia="標楷體"/>
+              </w:rPr>
+            </w:pPr>
+            <w:r>
+              <w:rPr>
+                <w:rFonts w:eastAsia="標楷體" w:hint="eastAsia"/>
+              </w:rPr>
+              <w:t>1</w:t>
+            </w:r>
+            <w:r>
+              <w:rPr>
+                <w:rFonts w:eastAsia="標楷體"/>
+              </w:rPr>
+              <w:t>5</w:t>
+            </w:r>
+          </w:p>
+        </w:tc>
+      </w:tr>
+      <w:tr>
+        <w:trPr>
+          <w:trHeight w:val="608"/>
+        </w:trPr>
+        <w:tc>
+          <w:tcPr>
+            <w:tcW w:w="2883" w:type="dxa"/>
+            <w:vAlign w:val="center"/>
+          </w:tcPr>
+          <w:p>
+            <w:pPr>
+              <w:tabs>
+                <w:tab w:val="left" w:pos="2490"/>
+                <w:tab w:val="left" w:pos="3525"/>
+                <w:tab w:val="center" w:pos="4690"/>
+              </w:tabs>
+              <w:jc w:val="center"/>
+              <w:rPr>
+                <w:rFonts w:eastAsia="標楷體"/>
+              </w:rPr>
+            </w:pPr>
+            <w:r>
+              <w:rPr>
+                <w:rFonts w:eastAsia="標楷體" w:hint="eastAsia"/>
+              </w:rPr>
+              <w:t>C</w:t>
+            </w:r>
+            <w:r>
+              <w:rPr>
+                <w:rFonts w:eastAsia="標楷體"/>
+              </w:rPr>
+              <w:t>oupon</w:t>
+            </w:r>
+          </w:p>
+        </w:tc>
+        <w:tc>
+          <w:tcPr>
+            <w:tcW w:w="2883" w:type="dxa"/>
+            <w:vAlign w:val="center"/>
+          </w:tcPr>
+          <w:p>
+            <w:pPr>
+              <w:tabs>
+                <w:tab w:val="left" w:pos="2490"/>
+                <w:tab w:val="left" w:pos="3525"/>
+                <w:tab w:val="center" w:pos="4690"/>
+              </w:tabs>
+              <w:jc w:val="center"/>
+              <w:rPr>
+                <w:rFonts w:eastAsia="標楷體"/>
+              </w:rPr>
+            </w:pPr>
+            <w:r>
+              <w:rPr>
+                <w:rFonts w:eastAsia="標楷體" w:hint="eastAsia"/>
+              </w:rPr>
+              <w:t>2</w:t>
+            </w:r>
+          </w:p>
+        </w:tc>
+      </w:tr>
+      <w:tr>
+        <w:trPr>
+          <w:trHeight w:val="629"/>
+        </w:trPr>
+        <w:tc>
+          <w:tcPr>
+            <w:tcW w:w="2883" w:type="dxa"/>
+            <w:vAlign w:val="center"/>
+          </w:tcPr>
+          <w:p>
+            <w:pPr>
+              <w:tabs>
+                <w:tab w:val="left" w:pos="2490"/>
+                <w:tab w:val="left" w:pos="3525"/>
+                <w:tab w:val="center" w:pos="4690"/>
+              </w:tabs>
+              <w:jc w:val="center"/>
+              <w:rPr>
+                <w:rFonts w:eastAsia="標楷體"/>
+              </w:rPr>
+            </w:pPr>
+            <w:r>
+              <w:rPr>
+                <w:rFonts w:eastAsia="標楷體" w:hint="eastAsia"/>
+              </w:rPr>
+              <w:t>G</w:t>
+            </w:r>
+            <w:r>
+              <w:rPr>
+                <w:rFonts w:eastAsia="標楷體"/>
+              </w:rPr>
+              <w:t>ame</w:t>
+            </w:r>
+          </w:p>
+        </w:tc>
+        <w:tc>
+          <w:tcPr>
+            <w:tcW w:w="2883" w:type="dxa"/>
+            <w:vAlign w:val="center"/>
+          </w:tcPr>
+          <w:p>
+            <w:pPr>
+              <w:tabs>
+                <w:tab w:val="left" w:pos="2490"/>
+                <w:tab w:val="left" w:pos="3525"/>
+                <w:tab w:val="center" w:pos="4690"/>
+              </w:tabs>
+              <w:jc w:val="center"/>
+              <w:rPr>
+                <w:rFonts w:eastAsia="標楷體"/>
+              </w:rPr>
+            </w:pPr>
+            <w:r>
+              <w:rPr>
+                <w:rFonts w:eastAsia="標楷體" w:hint="eastAsia"/>
+              </w:rPr>
+              <w:t>4</w:t>
+            </w:r>
+            <w:r>
+              <w:rPr>
+                <w:rFonts w:eastAsia="標楷體"/>
+              </w:rPr>
+              <w:t>2</w:t>
+            </w:r>
+          </w:p>
+        </w:tc>
+      </w:tr>
+    </w:tbl>
     <w:p>
       <w:pPr>
         <w:widowControl/>
@@ -20724,6 +20951,7 @@
           <w:bCs/>
           <w:noProof/>
         </w:rPr>
+        <w:lastRenderedPageBreak/>
         <w:t>S</w:t>
       </w:r>
       <w:r>
@@ -20778,21 +21006,7 @@
         <w:rPr>
           <w:rFonts w:eastAsia="標楷體"/>
         </w:rPr>
-        <w:t xml:space="preserve"> </w:t>
-      </w:r>
-      <w:proofErr w:type="gramStart"/>
-      <w:r>
-        <w:rPr>
-          <w:rFonts w:eastAsia="標楷體"/>
-        </w:rPr>
-        <w:t>varchar(</w:t>
-      </w:r>
-      <w:proofErr w:type="gramEnd"/>
-      <w:r>
-        <w:rPr>
-          <w:rFonts w:eastAsia="標楷體"/>
-        </w:rPr>
-        <w:t>5) NOT NULL,</w:t>
+        <w:t xml:space="preserve"> varchar(5) NOT NULL,</w:t>
       </w:r>
     </w:p>
     <w:p>
@@ -20822,21 +21036,7 @@
         <w:rPr>
           <w:rFonts w:eastAsia="標楷體"/>
         </w:rPr>
-        <w:t xml:space="preserve"> </w:t>
-      </w:r>
-      <w:proofErr w:type="gramStart"/>
-      <w:r>
-        <w:rPr>
-          <w:rFonts w:eastAsia="標楷體"/>
-        </w:rPr>
-        <w:t>varchar(</w:t>
-      </w:r>
-      <w:proofErr w:type="gramEnd"/>
-      <w:r>
-        <w:rPr>
-          <w:rFonts w:eastAsia="標楷體"/>
-        </w:rPr>
-        <w:t>15) NOT NULL,</w:t>
+        <w:t xml:space="preserve"> varchar(15) NOT NULL,</w:t>
       </w:r>
     </w:p>
     <w:p>
@@ -20896,17 +21096,9 @@
         <w:rPr>
           <w:rFonts w:eastAsia="標楷體"/>
         </w:rPr>
-        <w:t xml:space="preserve">) REFERENCES </w:t>
-      </w:r>
-      <w:proofErr w:type="gramStart"/>
-      <w:r>
-        <w:rPr>
-          <w:rFonts w:eastAsia="標楷體"/>
-        </w:rPr>
-        <w:t>User(</w:t>
+        <w:t>) REFERENCES User(</w:t>
       </w:r>
       <w:proofErr w:type="spellStart"/>
-      <w:proofErr w:type="gramEnd"/>
       <w:r>
         <w:rPr>
           <w:rFonts w:eastAsia="標楷體"/>
@@ -21018,21 +21210,7 @@
         <w:rPr>
           <w:rFonts w:eastAsia="標楷體"/>
         </w:rPr>
-        <w:t xml:space="preserve"> </w:t>
-      </w:r>
-      <w:proofErr w:type="gramStart"/>
-      <w:r>
-        <w:rPr>
-          <w:rFonts w:eastAsia="標楷體"/>
-        </w:rPr>
-        <w:t>varchar(</w:t>
-      </w:r>
-      <w:proofErr w:type="gramEnd"/>
-      <w:r>
-        <w:rPr>
-          <w:rFonts w:eastAsia="標楷體"/>
-        </w:rPr>
-        <w:t>5) NOT NULL,</w:t>
+        <w:t xml:space="preserve"> varchar(5) NOT NULL,</w:t>
       </w:r>
     </w:p>
     <w:p>
@@ -21138,17 +21316,9 @@
         <w:rPr>
           <w:rFonts w:eastAsia="標楷體"/>
         </w:rPr>
-        <w:t xml:space="preserve">) REFERENCES </w:t>
-      </w:r>
-      <w:proofErr w:type="gramStart"/>
-      <w:r>
-        <w:rPr>
-          <w:rFonts w:eastAsia="標楷體"/>
-        </w:rPr>
-        <w:t>User(</w:t>
+        <w:t>) REFERENCES User(</w:t>
       </w:r>
       <w:proofErr w:type="spellStart"/>
-      <w:proofErr w:type="gramEnd"/>
       <w:r>
         <w:rPr>
           <w:rFonts w:eastAsia="標楷體"/>
@@ -21260,21 +21430,7 @@
         <w:rPr>
           <w:rFonts w:eastAsia="標楷體"/>
         </w:rPr>
-        <w:t xml:space="preserve"> </w:t>
-      </w:r>
-      <w:proofErr w:type="gramStart"/>
-      <w:r>
-        <w:rPr>
-          <w:rFonts w:eastAsia="標楷體"/>
-        </w:rPr>
-        <w:t>varchar(</w:t>
-      </w:r>
-      <w:proofErr w:type="gramEnd"/>
-      <w:r>
-        <w:rPr>
-          <w:rFonts w:eastAsia="標楷體"/>
-        </w:rPr>
-        <w:t>5) NOT NULL,</w:t>
+        <w:t xml:space="preserve"> varchar(5) NOT NULL,</w:t>
       </w:r>
     </w:p>
     <w:p>
@@ -21304,21 +21460,7 @@
         <w:rPr>
           <w:rFonts w:eastAsia="標楷體"/>
         </w:rPr>
-        <w:t xml:space="preserve"> </w:t>
-      </w:r>
-      <w:proofErr w:type="gramStart"/>
-      <w:r>
-        <w:rPr>
-          <w:rFonts w:eastAsia="標楷體"/>
-        </w:rPr>
-        <w:t>varchar(</w:t>
-      </w:r>
-      <w:proofErr w:type="gramEnd"/>
-      <w:r>
-        <w:rPr>
-          <w:rFonts w:eastAsia="標楷體"/>
-        </w:rPr>
-        <w:t>5) NOT NULL,</w:t>
+        <w:t xml:space="preserve"> varchar(5) NOT NULL,</w:t>
       </w:r>
     </w:p>
     <w:p>
@@ -21440,17 +21582,9 @@
         <w:rPr>
           <w:rFonts w:eastAsia="標楷體"/>
         </w:rPr>
-        <w:t xml:space="preserve">) REFERENCES </w:t>
-      </w:r>
-      <w:proofErr w:type="gramStart"/>
-      <w:r>
-        <w:rPr>
-          <w:rFonts w:eastAsia="標楷體"/>
-        </w:rPr>
-        <w:t>User(</w:t>
+        <w:t>) REFERENCES User(</w:t>
       </w:r>
       <w:proofErr w:type="spellStart"/>
-      <w:proofErr w:type="gramEnd"/>
       <w:r>
         <w:rPr>
           <w:rFonts w:eastAsia="標楷體"/>
@@ -21562,21 +21696,7 @@
         <w:rPr>
           <w:rFonts w:eastAsia="標楷體"/>
         </w:rPr>
-        <w:t xml:space="preserve"> </w:t>
-      </w:r>
-      <w:proofErr w:type="gramStart"/>
-      <w:r>
-        <w:rPr>
-          <w:rFonts w:eastAsia="標楷體"/>
-        </w:rPr>
-        <w:t>varchar(</w:t>
-      </w:r>
-      <w:proofErr w:type="gramEnd"/>
-      <w:r>
-        <w:rPr>
-          <w:rFonts w:eastAsia="標楷體"/>
-        </w:rPr>
-        <w:t>5) NOT NULL,</w:t>
+        <w:t xml:space="preserve"> varchar(5) NOT NULL,</w:t>
       </w:r>
     </w:p>
     <w:p>
@@ -21606,21 +21726,7 @@
         <w:rPr>
           <w:rFonts w:eastAsia="標楷體"/>
         </w:rPr>
-        <w:t xml:space="preserve"> </w:t>
-      </w:r>
-      <w:proofErr w:type="gramStart"/>
-      <w:r>
-        <w:rPr>
-          <w:rFonts w:eastAsia="標楷體"/>
-        </w:rPr>
-        <w:t>varchar(</w:t>
-      </w:r>
-      <w:proofErr w:type="gramEnd"/>
-      <w:r>
-        <w:rPr>
-          <w:rFonts w:eastAsia="標楷體"/>
-        </w:rPr>
-        <w:t>5) NOT NULL,</w:t>
+        <w:t xml:space="preserve"> varchar(5) NOT NULL,</w:t>
       </w:r>
     </w:p>
     <w:p>
@@ -21682,21 +21788,7 @@
         <w:rPr>
           <w:rFonts w:eastAsia="標楷體"/>
         </w:rPr>
-        <w:t xml:space="preserve">  Category </w:t>
-      </w:r>
-      <w:proofErr w:type="gramStart"/>
-      <w:r>
-        <w:rPr>
-          <w:rFonts w:eastAsia="標楷體"/>
-        </w:rPr>
-        <w:t>varchar(</w:t>
-      </w:r>
-      <w:proofErr w:type="gramEnd"/>
-      <w:r>
-        <w:rPr>
-          <w:rFonts w:eastAsia="標楷體"/>
-        </w:rPr>
-        <w:t>10) NOT NULL,</w:t>
+        <w:t xml:space="preserve">  Category varchar(10) NOT NULL,</w:t>
       </w:r>
     </w:p>
     <w:p>
@@ -21712,21 +21804,7 @@
         <w:rPr>
           <w:rFonts w:eastAsia="標楷體"/>
         </w:rPr>
-        <w:t xml:space="preserve">  Name </w:t>
-      </w:r>
-      <w:proofErr w:type="gramStart"/>
-      <w:r>
-        <w:rPr>
-          <w:rFonts w:eastAsia="標楷體"/>
-        </w:rPr>
-        <w:t>varchar(</w:t>
-      </w:r>
-      <w:proofErr w:type="gramEnd"/>
-      <w:r>
-        <w:rPr>
-          <w:rFonts w:eastAsia="標楷體"/>
-        </w:rPr>
-        <w:t>50) NOT NULL,</w:t>
+        <w:t xml:space="preserve">  Name varchar(50) NOT NULL,</w:t>
       </w:r>
     </w:p>
     <w:p>
@@ -21742,21 +21820,7 @@
         <w:rPr>
           <w:rFonts w:eastAsia="標楷體"/>
         </w:rPr>
-        <w:t xml:space="preserve">  Description </w:t>
-      </w:r>
-      <w:proofErr w:type="gramStart"/>
-      <w:r>
-        <w:rPr>
-          <w:rFonts w:eastAsia="標楷體"/>
-        </w:rPr>
-        <w:t>varchar(</w:t>
-      </w:r>
-      <w:proofErr w:type="gramEnd"/>
-      <w:r>
-        <w:rPr>
-          <w:rFonts w:eastAsia="標楷體"/>
-        </w:rPr>
-        <w:t>500) NOT NULL,</w:t>
+        <w:t xml:space="preserve">  Description varchar(500) NOT NULL,</w:t>
       </w:r>
     </w:p>
     <w:p>
@@ -21802,6 +21866,7 @@
         <w:rPr>
           <w:rFonts w:eastAsia="標楷體"/>
         </w:rPr>
+        <w:lastRenderedPageBreak/>
         <w:t xml:space="preserve">  /*FOREIGN KEY (</w:t>
       </w:r>
       <w:proofErr w:type="spellStart"/>
@@ -21816,17 +21881,9 @@
         <w:rPr>
           <w:rFonts w:eastAsia="標楷體"/>
         </w:rPr>
-        <w:t xml:space="preserve">) REFERENCES </w:t>
-      </w:r>
-      <w:proofErr w:type="gramStart"/>
-      <w:r>
-        <w:rPr>
-          <w:rFonts w:eastAsia="標楷體"/>
-        </w:rPr>
-        <w:t>User(</w:t>
+        <w:t>) REFERENCES User(</w:t>
       </w:r>
       <w:proofErr w:type="spellStart"/>
-      <w:proofErr w:type="gramEnd"/>
       <w:r>
         <w:rPr>
           <w:rFonts w:eastAsia="標楷體"/>
@@ -21962,21 +22019,7 @@
         <w:rPr>
           <w:rFonts w:eastAsia="標楷體"/>
         </w:rPr>
-        <w:t xml:space="preserve"> </w:t>
-      </w:r>
-      <w:proofErr w:type="gramStart"/>
-      <w:r>
-        <w:rPr>
-          <w:rFonts w:eastAsia="標楷體"/>
-        </w:rPr>
-        <w:t>varchar(</w:t>
-      </w:r>
-      <w:proofErr w:type="gramEnd"/>
-      <w:r>
-        <w:rPr>
-          <w:rFonts w:eastAsia="標楷體"/>
-        </w:rPr>
-        <w:t>5) NOT NULL,</w:t>
+        <w:t xml:space="preserve"> varchar(5) NOT NULL,</w:t>
       </w:r>
     </w:p>
     <w:p>
@@ -22006,21 +22049,7 @@
         <w:rPr>
           <w:rFonts w:eastAsia="標楷體"/>
         </w:rPr>
-        <w:t xml:space="preserve"> </w:t>
-      </w:r>
-      <w:proofErr w:type="gramStart"/>
-      <w:r>
-        <w:rPr>
-          <w:rFonts w:eastAsia="標楷體"/>
-        </w:rPr>
-        <w:t>varchar(</w:t>
-      </w:r>
-      <w:proofErr w:type="gramEnd"/>
-      <w:r>
-        <w:rPr>
-          <w:rFonts w:eastAsia="標楷體"/>
-        </w:rPr>
-        <w:t>5) NOT NULL,</w:t>
+        <w:t xml:space="preserve"> varchar(5) NOT NULL,</w:t>
       </w:r>
     </w:p>
     <w:p>
@@ -22050,21 +22079,7 @@
         <w:rPr>
           <w:rFonts w:eastAsia="標楷體"/>
         </w:rPr>
-        <w:t xml:space="preserve"> </w:t>
-      </w:r>
-      <w:proofErr w:type="gramStart"/>
-      <w:r>
-        <w:rPr>
-          <w:rFonts w:eastAsia="標楷體"/>
-        </w:rPr>
-        <w:t>varchar(</w:t>
-      </w:r>
-      <w:proofErr w:type="gramEnd"/>
-      <w:r>
-        <w:rPr>
-          <w:rFonts w:eastAsia="標楷體"/>
-        </w:rPr>
-        <w:t>5) NOT NULL,</w:t>
+        <w:t xml:space="preserve"> varchar(5) NOT NULL,</w:t>
       </w:r>
     </w:p>
     <w:p>
@@ -22170,17 +22185,9 @@
         <w:rPr>
           <w:rFonts w:eastAsia="標楷體"/>
         </w:rPr>
-        <w:t xml:space="preserve">) REFERENCES </w:t>
-      </w:r>
-      <w:proofErr w:type="gramStart"/>
-      <w:r>
-        <w:rPr>
-          <w:rFonts w:eastAsia="標楷體"/>
-        </w:rPr>
-        <w:t>Game(</w:t>
+        <w:t>) REFERENCES Game(</w:t>
       </w:r>
       <w:proofErr w:type="spellStart"/>
-      <w:proofErr w:type="gramEnd"/>
       <w:r>
         <w:rPr>
           <w:rFonts w:eastAsia="標楷體"/>
@@ -22222,17 +22229,9 @@
         <w:rPr>
           <w:rFonts w:eastAsia="標楷體"/>
         </w:rPr>
-        <w:t xml:space="preserve">) REFERENCES </w:t>
-      </w:r>
-      <w:proofErr w:type="gramStart"/>
-      <w:r>
-        <w:rPr>
-          <w:rFonts w:eastAsia="標楷體"/>
-        </w:rPr>
-        <w:t>Coupon(</w:t>
+        <w:t>) REFERENCES Coupon(</w:t>
       </w:r>
       <w:proofErr w:type="spellStart"/>
-      <w:proofErr w:type="gramEnd"/>
       <w:r>
         <w:rPr>
           <w:rFonts w:eastAsia="標楷體"/>
@@ -22324,7 +22323,6 @@
         <w:rPr>
           <w:rFonts w:eastAsia="標楷體"/>
         </w:rPr>
-        <w:lastRenderedPageBreak/>
         <w:t xml:space="preserve">CREATE TABLE </w:t>
       </w:r>
       <w:proofErr w:type="spellStart"/>
@@ -22369,21 +22367,7 @@
         <w:rPr>
           <w:rFonts w:eastAsia="標楷體"/>
         </w:rPr>
-        <w:t xml:space="preserve"> </w:t>
-      </w:r>
-      <w:proofErr w:type="gramStart"/>
-      <w:r>
-        <w:rPr>
-          <w:rFonts w:eastAsia="標楷體"/>
-        </w:rPr>
-        <w:t>varchar(</w:t>
-      </w:r>
-      <w:proofErr w:type="gramEnd"/>
-      <w:r>
-        <w:rPr>
-          <w:rFonts w:eastAsia="標楷體"/>
-        </w:rPr>
-        <w:t>5) NOT NULL,</w:t>
+        <w:t xml:space="preserve"> varchar(5) NOT NULL,</w:t>
       </w:r>
     </w:p>
     <w:p>
@@ -22413,21 +22397,7 @@
         <w:rPr>
           <w:rFonts w:eastAsia="標楷體"/>
         </w:rPr>
-        <w:t xml:space="preserve"> </w:t>
-      </w:r>
-      <w:proofErr w:type="gramStart"/>
-      <w:r>
-        <w:rPr>
-          <w:rFonts w:eastAsia="標楷體"/>
-        </w:rPr>
-        <w:t>varchar(</w:t>
-      </w:r>
-      <w:proofErr w:type="gramEnd"/>
-      <w:r>
-        <w:rPr>
-          <w:rFonts w:eastAsia="標楷體"/>
-        </w:rPr>
-        <w:t>5) NOT NULL</w:t>
+        <w:t xml:space="preserve"> varchar(5) NOT NULL</w:t>
       </w:r>
     </w:p>
     <w:p>
@@ -22457,17 +22427,9 @@
         <w:rPr>
           <w:rFonts w:eastAsia="標楷體"/>
         </w:rPr>
-        <w:t xml:space="preserve">) REFERENCES </w:t>
-      </w:r>
-      <w:proofErr w:type="gramStart"/>
-      <w:r>
-        <w:rPr>
-          <w:rFonts w:eastAsia="標楷體"/>
-        </w:rPr>
-        <w:t>Game(</w:t>
+        <w:t>) REFERENCES Game(</w:t>
       </w:r>
       <w:proofErr w:type="spellStart"/>
-      <w:proofErr w:type="gramEnd"/>
       <w:r>
         <w:rPr>
           <w:rFonts w:eastAsia="標楷體"/>
@@ -22603,21 +22565,7 @@
         <w:rPr>
           <w:rFonts w:eastAsia="標楷體"/>
         </w:rPr>
-        <w:t xml:space="preserve"> </w:t>
-      </w:r>
-      <w:proofErr w:type="gramStart"/>
-      <w:r>
-        <w:rPr>
-          <w:rFonts w:eastAsia="標楷體"/>
-        </w:rPr>
-        <w:t>varchar(</w:t>
-      </w:r>
-      <w:proofErr w:type="gramEnd"/>
-      <w:r>
-        <w:rPr>
-          <w:rFonts w:eastAsia="標楷體"/>
-        </w:rPr>
-        <w:t>5) NOT NULL,</w:t>
+        <w:t xml:space="preserve"> varchar(5) NOT NULL,</w:t>
       </w:r>
     </w:p>
     <w:p>
@@ -22647,21 +22595,7 @@
         <w:rPr>
           <w:rFonts w:eastAsia="標楷體"/>
         </w:rPr>
-        <w:t xml:space="preserve"> </w:t>
-      </w:r>
-      <w:proofErr w:type="gramStart"/>
-      <w:r>
-        <w:rPr>
-          <w:rFonts w:eastAsia="標楷體"/>
-        </w:rPr>
-        <w:t>varchar(</w:t>
-      </w:r>
-      <w:proofErr w:type="gramEnd"/>
-      <w:r>
-        <w:rPr>
-          <w:rFonts w:eastAsia="標楷體"/>
-        </w:rPr>
-        <w:t>5) NOT NULL,</w:t>
+        <w:t xml:space="preserve"> varchar(5) NOT NULL,</w:t>
       </w:r>
     </w:p>
     <w:p>
@@ -22691,21 +22625,7 @@
         <w:rPr>
           <w:rFonts w:eastAsia="標楷體"/>
         </w:rPr>
-        <w:t xml:space="preserve"> </w:t>
-      </w:r>
-      <w:proofErr w:type="gramStart"/>
-      <w:r>
-        <w:rPr>
-          <w:rFonts w:eastAsia="標楷體"/>
-        </w:rPr>
-        <w:t>varchar(</w:t>
-      </w:r>
-      <w:proofErr w:type="gramEnd"/>
-      <w:r>
-        <w:rPr>
-          <w:rFonts w:eastAsia="標楷體"/>
-        </w:rPr>
-        <w:t>5) NOT NULL,</w:t>
+        <w:t xml:space="preserve"> varchar(5) NOT NULL,</w:t>
       </w:r>
     </w:p>
     <w:p>
@@ -22721,21 +22641,7 @@
         <w:rPr>
           <w:rFonts w:eastAsia="標楷體"/>
         </w:rPr>
-        <w:t xml:space="preserve">  Content </w:t>
-      </w:r>
-      <w:proofErr w:type="gramStart"/>
-      <w:r>
-        <w:rPr>
-          <w:rFonts w:eastAsia="標楷體"/>
-        </w:rPr>
-        <w:t>varchar(</w:t>
-      </w:r>
-      <w:proofErr w:type="gramEnd"/>
-      <w:r>
-        <w:rPr>
-          <w:rFonts w:eastAsia="標楷體"/>
-        </w:rPr>
-        <w:t>500) NOT NULL,</w:t>
+        <w:t xml:space="preserve">  Content varchar(500) NOT NULL,</w:t>
       </w:r>
     </w:p>
     <w:p>
@@ -22795,17 +22701,9 @@
         <w:rPr>
           <w:rFonts w:eastAsia="標楷體"/>
         </w:rPr>
-        <w:t xml:space="preserve">) REFERENCES </w:t>
-      </w:r>
-      <w:proofErr w:type="gramStart"/>
-      <w:r>
-        <w:rPr>
-          <w:rFonts w:eastAsia="標楷體"/>
-        </w:rPr>
-        <w:t>Game(</w:t>
+        <w:t>) REFERENCES Game(</w:t>
       </w:r>
       <w:proofErr w:type="spellStart"/>
-      <w:proofErr w:type="gramEnd"/>
       <w:r>
         <w:rPr>
           <w:rFonts w:eastAsia="標楷體"/>
@@ -22847,17 +22745,9 @@
         <w:rPr>
           <w:rFonts w:eastAsia="標楷體"/>
         </w:rPr>
-        <w:t xml:space="preserve">) REFERENCES </w:t>
-      </w:r>
-      <w:proofErr w:type="gramStart"/>
-      <w:r>
-        <w:rPr>
-          <w:rFonts w:eastAsia="標楷體"/>
-        </w:rPr>
-        <w:t>User(</w:t>
+        <w:t>) REFERENCES User(</w:t>
       </w:r>
       <w:proofErr w:type="spellStart"/>
-      <w:proofErr w:type="gramEnd"/>
       <w:r>
         <w:rPr>
           <w:rFonts w:eastAsia="標楷體"/>

</xml_diff>